<commit_message>
Upload HW4 2020/11/11 20:28
</commit_message>
<xml_diff>
--- a/HW3_stack_queue_linklist/readme.docx
+++ b/HW3_stack_queue_linklist/readme.docx
@@ -1,6 +1,6 @@
 
 <file path=word/document.xml><?xml version="1.0" encoding="utf-8"?>
-<w:document xmlns:wpc="http://schemas.microsoft.com/office/word/2010/wordprocessingCanvas" xmlns:cx="http://schemas.microsoft.com/office/drawing/2014/chartex" xmlns:cx1="http://schemas.microsoft.com/office/drawing/2015/9/8/chartex" xmlns:cx2="http://schemas.microsoft.com/office/drawing/2015/10/21/chartex" xmlns:cx3="http://schemas.microsoft.com/office/drawing/2016/5/9/chartex" xmlns:cx4="http://schemas.microsoft.com/office/drawing/2016/5/10/chartex" xmlns:cx5="http://schemas.microsoft.com/office/drawing/2016/5/11/chartex" xmlns:cx6="http://schemas.microsoft.com/office/drawing/2016/5/12/chartex" xmlns:cx7="http://schemas.microsoft.com/office/drawing/2016/5/13/chartex" xmlns:cx8="http://schemas.microsoft.com/office/drawing/2016/5/14/chartex" xmlns:mc="http://schemas.openxmlformats.org/markup-compatibility/2006" xmlns:aink="http://schemas.microsoft.com/office/drawing/2016/ink" xmlns:am3d="http://schemas.microsoft.com/office/drawing/2017/model3d" xmlns:o="urn:schemas-microsoft-com:office:office" xmlns:r="http://schemas.openxmlformats.org/officeDocument/2006/relationships" xmlns:m="http://schemas.openxmlformats.org/officeDocument/2006/math" xmlns:v="urn:schemas-microsoft-com:vml" xmlns:wp14="http://schemas.microsoft.com/office/word/2010/wordprocessingDrawing" xmlns:wp="http://schemas.openxmlformats.org/drawingml/2006/wordprocessingDrawing" xmlns:w10="urn:schemas-microsoft-com:office:word" xmlns:w="http://schemas.openxmlformats.org/wordprocessingml/2006/main" xmlns:w14="http://schemas.microsoft.com/office/word/2010/wordml" xmlns:w15="http://schemas.microsoft.com/office/word/2012/wordml" xmlns:w16cid="http://schemas.microsoft.com/office/word/2016/wordml/cid" xmlns:w16se="http://schemas.microsoft.com/office/word/2015/wordml/symex" xmlns:wpg="http://schemas.microsoft.com/office/word/2010/wordprocessingGroup" xmlns:wpi="http://schemas.microsoft.com/office/word/2010/wordprocessingInk" xmlns:wne="http://schemas.microsoft.com/office/word/2006/wordml" xmlns:wps="http://schemas.microsoft.com/office/word/2010/wordprocessingShape" mc:Ignorable="w14 w15 w16se w16cid wp14">
+<w:document xmlns:wpc="http://schemas.microsoft.com/office/word/2010/wordprocessingCanvas" xmlns:cx="http://schemas.microsoft.com/office/drawing/2014/chartex" xmlns:cx1="http://schemas.microsoft.com/office/drawing/2015/9/8/chartex" xmlns:cx2="http://schemas.microsoft.com/office/drawing/2015/10/21/chartex" xmlns:cx3="http://schemas.microsoft.com/office/drawing/2016/5/9/chartex" xmlns:cx4="http://schemas.microsoft.com/office/drawing/2016/5/10/chartex" xmlns:cx5="http://schemas.microsoft.com/office/drawing/2016/5/11/chartex" xmlns:cx6="http://schemas.microsoft.com/office/drawing/2016/5/12/chartex" xmlns:cx7="http://schemas.microsoft.com/office/drawing/2016/5/13/chartex" xmlns:cx8="http://schemas.microsoft.com/office/drawing/2016/5/14/chartex" xmlns:mc="http://schemas.openxmlformats.org/markup-compatibility/2006" xmlns:aink="http://schemas.microsoft.com/office/drawing/2016/ink" xmlns:am3d="http://schemas.microsoft.com/office/drawing/2017/model3d" xmlns:o="urn:schemas-microsoft-com:office:office" xmlns:r="http://schemas.openxmlformats.org/officeDocument/2006/relationships" xmlns:m="http://schemas.openxmlformats.org/officeDocument/2006/math" xmlns:v="urn:schemas-microsoft-com:vml" xmlns:wp14="http://schemas.microsoft.com/office/word/2010/wordprocessingDrawing" xmlns:wp="http://schemas.openxmlformats.org/drawingml/2006/wordprocessingDrawing" xmlns:w10="urn:schemas-microsoft-com:office:word" xmlns:w="http://schemas.openxmlformats.org/wordprocessingml/2006/main" xmlns:w14="http://schemas.microsoft.com/office/word/2010/wordml" xmlns:w15="http://schemas.microsoft.com/office/word/2012/wordml" xmlns:w16cex="http://schemas.microsoft.com/office/word/2018/wordml/cex" xmlns:w16cid="http://schemas.microsoft.com/office/word/2016/wordml/cid" xmlns:w16="http://schemas.microsoft.com/office/word/2018/wordml" xmlns:w16se="http://schemas.microsoft.com/office/word/2015/wordml/symex" xmlns:wpg="http://schemas.microsoft.com/office/word/2010/wordprocessingGroup" xmlns:wpi="http://schemas.microsoft.com/office/word/2010/wordprocessingInk" xmlns:wne="http://schemas.microsoft.com/office/word/2006/wordml" xmlns:wps="http://schemas.microsoft.com/office/word/2010/wordprocessingShape" mc:Ignorable="w14 w15 w16se w16cid w16 w16cex wp14">
   <w:body>
     <w:p>
       <w:pPr>
@@ -20,7 +20,7 @@
         <w:t xml:space="preserve">Assignment </w:t>
       </w:r>
       <w:r>
-        <w:t>2</w:t>
+        <w:t>3</w:t>
       </w:r>
     </w:p>
     <w:tbl>
@@ -181,7 +181,7 @@
                     <pic:cNvPicPr/>
                   </pic:nvPicPr>
                   <pic:blipFill>
-                    <a:blip r:embed="rId6"/>
+                    <a:blip r:embed="rId8"/>
                     <a:stretch>
                       <a:fillRect/>
                     </a:stretch>
@@ -209,19 +209,29 @@
       <w:r>
         <w:t xml:space="preserve">Figure </w:t>
       </w:r>
-      <w:fldSimple w:instr=" SEQ Figure \* ARABIC ">
-        <w:r>
-          <w:rPr>
-            <w:noProof/>
-          </w:rPr>
-          <w:t>1</w:t>
-        </w:r>
-      </w:fldSimple>
-      <w:r>
-        <w:t xml:space="preserve"> </w:t>
-      </w:r>
-      <w:r>
-        <w:t xml:space="preserve">Screenshot of </w:t>
+      <w:r>
+        <w:fldChar w:fldCharType="begin"/>
+      </w:r>
+      <w:r>
+        <w:instrText xml:space="preserve"> SEQ Figure \* ARABIC </w:instrText>
+      </w:r>
+      <w:r>
+        <w:fldChar w:fldCharType="separate"/>
+      </w:r>
+      <w:r>
+        <w:rPr>
+          <w:noProof/>
+        </w:rPr>
+        <w:t>1</w:t>
+      </w:r>
+      <w:r>
+        <w:rPr>
+          <w:noProof/>
+        </w:rPr>
+        <w:fldChar w:fldCharType="end"/>
+      </w:r>
+      <w:r>
+        <w:t xml:space="preserve"> Screenshot of </w:t>
       </w:r>
       <w:r>
         <w:rPr>
@@ -230,10 +240,7 @@
         <w:t>c</w:t>
       </w:r>
       <w:r>
-        <w:t>ommand line</w:t>
-      </w:r>
-      <w:r>
-        <w:t xml:space="preserve"> (hw3_1)</w:t>
+        <w:t>ommand line (hw3_1)</w:t>
       </w:r>
     </w:p>
     <w:p>
@@ -266,7 +273,7 @@
                     <pic:cNvPicPr/>
                   </pic:nvPicPr>
                   <pic:blipFill>
-                    <a:blip r:embed="rId7"/>
+                    <a:blip r:embed="rId9"/>
                     <a:stretch>
                       <a:fillRect/>
                     </a:stretch>
@@ -294,19 +301,29 @@
       <w:r>
         <w:t xml:space="preserve">Figure </w:t>
       </w:r>
-      <w:fldSimple w:instr=" SEQ Figure \* ARABIC ">
-        <w:r>
-          <w:rPr>
-            <w:noProof/>
-          </w:rPr>
-          <w:t>2</w:t>
-        </w:r>
-      </w:fldSimple>
-      <w:r>
-        <w:t xml:space="preserve"> </w:t>
-      </w:r>
-      <w:r>
-        <w:t xml:space="preserve">Screenshot of </w:t>
+      <w:r>
+        <w:fldChar w:fldCharType="begin"/>
+      </w:r>
+      <w:r>
+        <w:instrText xml:space="preserve"> SEQ Figure \* ARABIC </w:instrText>
+      </w:r>
+      <w:r>
+        <w:fldChar w:fldCharType="separate"/>
+      </w:r>
+      <w:r>
+        <w:rPr>
+          <w:noProof/>
+        </w:rPr>
+        <w:t>2</w:t>
+      </w:r>
+      <w:r>
+        <w:rPr>
+          <w:noProof/>
+        </w:rPr>
+        <w:fldChar w:fldCharType="end"/>
+      </w:r>
+      <w:r>
+        <w:t xml:space="preserve"> Screenshot of </w:t>
       </w:r>
       <w:r>
         <w:rPr>
@@ -315,13 +332,7 @@
         <w:t>c</w:t>
       </w:r>
       <w:r>
-        <w:t>ommand line (hw3_</w:t>
-      </w:r>
-      <w:r>
-        <w:t>2</w:t>
-      </w:r>
-      <w:r>
-        <w:t>)</w:t>
+        <w:t>ommand line (hw3_2)</w:t>
       </w:r>
     </w:p>
     <w:tbl>
@@ -351,6 +362,7 @@
             <w:pPr>
               <w:keepNext/>
               <w:ind w:firstLineChars="0" w:firstLine="0"/>
+              <w:jc w:val="center"/>
             </w:pPr>
             <w:r>
               <w:rPr>
@@ -375,7 +387,7 @@
                           </pic:cNvPicPr>
                         </pic:nvPicPr>
                         <pic:blipFill rotWithShape="1">
-                          <a:blip r:embed="rId8" cstate="print">
+                          <a:blip r:embed="rId10" cstate="print">
                             <a:extLst>
                               <a:ext uri="{28A0092B-C50C-407E-A947-70E740481C1C}">
                                 <a14:useLocalDpi xmlns:a14="http://schemas.microsoft.com/office/drawing/2010/main" val="0"/>
@@ -413,22 +425,31 @@
           <w:p>
             <w:pPr>
               <w:pStyle w:val="aa"/>
-              <w:jc w:val="left"/>
-              <w:rPr>
-                <w:rFonts w:hint="eastAsia"/>
-              </w:rPr>
             </w:pPr>
             <w:r>
               <w:t xml:space="preserve">Figure </w:t>
             </w:r>
-            <w:fldSimple w:instr=" SEQ Figure \* ARABIC ">
-              <w:r>
-                <w:rPr>
-                  <w:noProof/>
-                </w:rPr>
-                <w:t>3</w:t>
-              </w:r>
-            </w:fldSimple>
+            <w:r>
+              <w:fldChar w:fldCharType="begin"/>
+            </w:r>
+            <w:r>
+              <w:instrText xml:space="preserve"> SEQ Figure \* ARABIC </w:instrText>
+            </w:r>
+            <w:r>
+              <w:fldChar w:fldCharType="separate"/>
+            </w:r>
+            <w:r>
+              <w:rPr>
+                <w:noProof/>
+              </w:rPr>
+              <w:t>3</w:t>
+            </w:r>
+            <w:r>
+              <w:rPr>
+                <w:noProof/>
+              </w:rPr>
+              <w:fldChar w:fldCharType="end"/>
+            </w:r>
             <w:r>
               <w:t xml:space="preserve"> p1_output.txt</w:t>
             </w:r>
@@ -442,15 +463,16 @@
             <w:pPr>
               <w:keepNext/>
               <w:ind w:firstLineChars="0" w:firstLine="0"/>
+              <w:jc w:val="center"/>
             </w:pPr>
             <w:r>
               <w:rPr>
                 <w:noProof/>
               </w:rPr>
               <w:drawing>
-                <wp:inline distT="0" distB="0" distL="0" distR="0" wp14:anchorId="465400D3" wp14:editId="1FB075CC">
-                  <wp:extent cx="1932167" cy="8364773"/>
-                  <wp:effectExtent l="0" t="0" r="0" b="0"/>
+                <wp:inline distT="0" distB="0" distL="0" distR="0" wp14:anchorId="465400D3" wp14:editId="28CB9066">
+                  <wp:extent cx="2054711" cy="8362621"/>
+                  <wp:effectExtent l="0" t="0" r="3175" b="635"/>
                   <wp:docPr id="6" name="圖片 6"/>
                   <wp:cNvGraphicFramePr>
                     <a:graphicFrameLocks xmlns:a="http://schemas.openxmlformats.org/drawingml/2006/main" noChangeAspect="1"/>
@@ -465,20 +487,20 @@
                           </pic:cNvPicPr>
                         </pic:nvPicPr>
                         <pic:blipFill rotWithShape="1">
-                          <a:blip r:embed="rId9" cstate="print">
+                          <a:blip r:embed="rId11" cstate="print">
                             <a:extLst>
                               <a:ext uri="{28A0092B-C50C-407E-A947-70E740481C1C}">
                                 <a14:useLocalDpi xmlns:a14="http://schemas.microsoft.com/office/drawing/2010/main" val="0"/>
                               </a:ext>
                             </a:extLst>
                           </a:blip>
-                          <a:srcRect l="2275" t="2376" r="68622" b="5014"/>
+                          <a:srcRect l="2275" t="2376" r="66768" b="5014"/>
                           <a:stretch/>
                         </pic:blipFill>
                         <pic:spPr bwMode="auto">
                           <a:xfrm>
                             <a:off x="0" y="0"/>
-                            <a:ext cx="1932294" cy="8365322"/>
+                            <a:ext cx="2055375" cy="8365322"/>
                           </a:xfrm>
                           <a:prstGeom prst="rect">
                             <a:avLst/>
@@ -503,33 +525,33 @@
           <w:p>
             <w:pPr>
               <w:pStyle w:val="aa"/>
-              <w:jc w:val="left"/>
-              <w:rPr>
-                <w:rFonts w:hint="eastAsia"/>
-              </w:rPr>
             </w:pPr>
             <w:r>
               <w:t xml:space="preserve">Figure </w:t>
             </w:r>
-            <w:fldSimple w:instr=" SEQ Figure \* ARABIC ">
-              <w:r>
-                <w:rPr>
-                  <w:noProof/>
-                </w:rPr>
-                <w:t>4</w:t>
-              </w:r>
-            </w:fldSimple>
             <w:r>
-              <w:t xml:space="preserve"> </w:t>
+              <w:fldChar w:fldCharType="begin"/>
             </w:r>
             <w:r>
-              <w:t>p</w:t>
+              <w:instrText xml:space="preserve"> SEQ Figure \* ARABIC </w:instrText>
             </w:r>
             <w:r>
-              <w:t>2</w:t>
+              <w:fldChar w:fldCharType="separate"/>
             </w:r>
             <w:r>
-              <w:t>_output.txt</w:t>
+              <w:rPr>
+                <w:noProof/>
+              </w:rPr>
+              <w:t>4</w:t>
+            </w:r>
+            <w:r>
+              <w:rPr>
+                <w:noProof/>
+              </w:rPr>
+              <w:fldChar w:fldCharType="end"/>
+            </w:r>
+            <w:r>
+              <w:t xml:space="preserve"> p2_output.txt</w:t>
             </w:r>
           </w:p>
         </w:tc>
@@ -538,9 +560,6 @@
     <w:p>
       <w:pPr>
         <w:ind w:firstLine="480"/>
-        <w:rPr>
-          <w:rFonts w:hint="eastAsia"/>
-        </w:rPr>
       </w:pPr>
     </w:p>
     <w:p>
@@ -560,8 +579,7 @@
     </w:p>
     <w:p>
       <w:pPr>
-        <w:keepNext/>
-        <w:ind w:firstLine="480"/>
+        <w:pStyle w:val="a9"/>
         <w:jc w:val="center"/>
       </w:pPr>
       <w:r>
@@ -584,7 +602,7 @@
                     <pic:cNvPicPr/>
                   </pic:nvPicPr>
                   <pic:blipFill>
-                    <a:blip r:embed="rId10">
+                    <a:blip r:embed="rId12">
                       <a:extLst>
                         <a:ext uri="{28A0092B-C50C-407E-A947-70E740481C1C}">
                           <a14:useLocalDpi xmlns:a14="http://schemas.microsoft.com/office/drawing/2010/main" val="0"/>
@@ -618,16 +636,125 @@
       <w:r>
         <w:t xml:space="preserve">Figure </w:t>
       </w:r>
-      <w:fldSimple w:instr=" SEQ Figure \* ARABIC ">
-        <w:r>
-          <w:rPr>
-            <w:noProof/>
-          </w:rPr>
-          <w:t>5</w:t>
-        </w:r>
-      </w:fldSimple>
+      <w:r>
+        <w:fldChar w:fldCharType="begin"/>
+      </w:r>
+      <w:r>
+        <w:instrText xml:space="preserve"> SEQ Figure \* ARABIC </w:instrText>
+      </w:r>
+      <w:r>
+        <w:fldChar w:fldCharType="separate"/>
+      </w:r>
+      <w:r>
+        <w:rPr>
+          <w:noProof/>
+        </w:rPr>
+        <w:t>5</w:t>
+      </w:r>
+      <w:r>
+        <w:rPr>
+          <w:noProof/>
+        </w:rPr>
+        <w:fldChar w:fldCharType="end"/>
+      </w:r>
       <w:r>
         <w:t xml:space="preserve"> Flow chart of hw3_1</w:t>
+      </w:r>
+    </w:p>
+    <w:p>
+      <w:pPr>
+        <w:pStyle w:val="a9"/>
+        <w:keepNext/>
+        <w:jc w:val="center"/>
+      </w:pPr>
+      <w:r>
+        <w:rPr>
+          <w:noProof/>
+        </w:rPr>
+        <w:lastRenderedPageBreak/>
+        <w:drawing>
+          <wp:inline distT="0" distB="0" distL="0" distR="0" wp14:anchorId="7CB63AFE" wp14:editId="431F8B36">
+            <wp:extent cx="4341495" cy="6861175"/>
+            <wp:effectExtent l="0" t="0" r="0" b="0"/>
+            <wp:docPr id="3" name="圖片 3"/>
+            <wp:cNvGraphicFramePr>
+              <a:graphicFrameLocks xmlns:a="http://schemas.openxmlformats.org/drawingml/2006/main" noChangeAspect="1"/>
+            </wp:cNvGraphicFramePr>
+            <a:graphic xmlns:a="http://schemas.openxmlformats.org/drawingml/2006/main">
+              <a:graphicData uri="http://schemas.openxmlformats.org/drawingml/2006/picture">
+                <pic:pic xmlns:pic="http://schemas.openxmlformats.org/drawingml/2006/picture">
+                  <pic:nvPicPr>
+                    <pic:cNvPr id="0" name="Picture 254"/>
+                    <pic:cNvPicPr>
+                      <a:picLocks noChangeAspect="1" noChangeArrowheads="1"/>
+                    </pic:cNvPicPr>
+                  </pic:nvPicPr>
+                  <pic:blipFill>
+                    <a:blip r:embed="rId13">
+                      <a:extLst>
+                        <a:ext uri="{28A0092B-C50C-407E-A947-70E740481C1C}">
+                          <a14:useLocalDpi xmlns:a14="http://schemas.microsoft.com/office/drawing/2010/main" val="0"/>
+                        </a:ext>
+                      </a:extLst>
+                    </a:blip>
+                    <a:srcRect/>
+                    <a:stretch>
+                      <a:fillRect/>
+                    </a:stretch>
+                  </pic:blipFill>
+                  <pic:spPr bwMode="auto">
+                    <a:xfrm>
+                      <a:off x="0" y="0"/>
+                      <a:ext cx="4341495" cy="6861175"/>
+                    </a:xfrm>
+                    <a:prstGeom prst="rect">
+                      <a:avLst/>
+                    </a:prstGeom>
+                    <a:noFill/>
+                    <a:ln>
+                      <a:noFill/>
+                    </a:ln>
+                  </pic:spPr>
+                </pic:pic>
+              </a:graphicData>
+            </a:graphic>
+          </wp:inline>
+        </w:drawing>
+      </w:r>
+    </w:p>
+    <w:p>
+      <w:pPr>
+        <w:pStyle w:val="aa"/>
+      </w:pPr>
+      <w:r>
+        <w:t xml:space="preserve">Figure </w:t>
+      </w:r>
+      <w:r>
+        <w:fldChar w:fldCharType="begin"/>
+      </w:r>
+      <w:r>
+        <w:instrText xml:space="preserve"> SEQ Figure \* ARABIC </w:instrText>
+      </w:r>
+      <w:r>
+        <w:fldChar w:fldCharType="separate"/>
+      </w:r>
+      <w:r>
+        <w:rPr>
+          <w:noProof/>
+        </w:rPr>
+        <w:t>6</w:t>
+      </w:r>
+      <w:r>
+        <w:fldChar w:fldCharType="end"/>
+      </w:r>
+      <w:r>
+        <w:rPr>
+          <w:rFonts w:hint="eastAsia"/>
+        </w:rPr>
+        <w:t xml:space="preserve"> </w:t>
+      </w:r>
+      <w:r>
+        <w:t>Flow chart of hw3_2</w:t>
       </w:r>
     </w:p>
     <w:p>
@@ -645,67 +772,194 @@
     </w:p>
     <w:p>
       <w:pPr>
+        <w:pStyle w:val="Library"/>
+      </w:pPr>
+      <w:r>
+        <w:rPr>
+          <w:rFonts w:ascii="Segoe UI Emoji" w:hAnsi="Segoe UI Emoji"/>
+        </w:rPr>
+        <w:t>📒</w:t>
+      </w:r>
+      <w:r>
+        <w:t xml:space="preserve"> </w:t>
+      </w:r>
+      <w:r>
+        <w:rPr>
+          <w:rFonts w:hint="eastAsia"/>
+        </w:rPr>
+        <w:t>Do</w:t>
+      </w:r>
+      <w:r>
+        <w:t>uble_LL.h</w:t>
+      </w:r>
+    </w:p>
+    <w:p>
+      <w:pPr>
+        <w:pStyle w:val="Function"/>
+      </w:pPr>
+      <w:r>
+        <w:t>LinkList *create_ll();</w:t>
+      </w:r>
+    </w:p>
+    <w:p>
+      <w:pPr>
+        <w:ind w:firstLine="480"/>
+      </w:pPr>
+      <w:r>
+        <w:t xml:space="preserve">Constructs a </w:t>
+      </w:r>
+      <w:r>
+        <w:t>link list</w:t>
+      </w:r>
+      <w:r>
+        <w:rPr>
+          <w:rFonts w:hint="eastAsia"/>
+        </w:rPr>
+        <w:t>.</w:t>
+      </w:r>
+    </w:p>
+    <w:p>
+      <w:pPr>
         <w:pStyle w:val="3"/>
-        <w:spacing w:before="180"/>
-        <w:ind w:firstLine="120"/>
       </w:pPr>
       <w:r>
         <w:rPr>
           <w:rFonts w:ascii="Segoe UI Emoji" w:hAnsi="Segoe UI Emoji" w:cs="Segoe UI Emoji"/>
         </w:rPr>
-        <w:t>📒</w:t>
-      </w:r>
+        <w:t>📐</w:t>
+      </w:r>
+      <w:r>
+        <w:rPr>
+          <w:rFonts w:hint="eastAsia"/>
+        </w:rPr>
+        <w:t>P</w:t>
+      </w:r>
+      <w:r>
+        <w:t>arameters</w:t>
+      </w:r>
+    </w:p>
+    <w:p>
+      <w:pPr>
+        <w:ind w:firstLine="480"/>
+      </w:pPr>
+      <w:r>
+        <w:rPr>
+          <w:rFonts w:hint="eastAsia"/>
+        </w:rPr>
+        <w:t>N</w:t>
+      </w:r>
+      <w:r>
+        <w:t>one.</w:t>
+      </w:r>
+    </w:p>
+    <w:p>
+      <w:pPr>
+        <w:pStyle w:val="3"/>
+      </w:pPr>
       <w:r>
         <w:rPr>
           <w:rFonts w:ascii="Segoe UI Emoji" w:hAnsi="Segoe UI Emoji" w:cs="Segoe UI Emoji"/>
         </w:rPr>
+        <w:t>↩</w:t>
+      </w:r>
+      <w:r>
+        <w:rPr>
+          <w:rFonts w:hint="eastAsia"/>
+        </w:rPr>
+        <w:t>R</w:t>
+      </w:r>
+      <w:r>
+        <w:t>eturn Value</w:t>
+      </w:r>
+    </w:p>
+    <w:p>
+      <w:pPr>
+        <w:ind w:firstLine="480"/>
+      </w:pPr>
+      <w:r>
+        <w:rPr>
+          <w:rFonts w:hint="eastAsia"/>
+        </w:rPr>
+        <w:t>R</w:t>
+      </w:r>
+      <w:r>
+        <w:t>eturn</w:t>
+      </w:r>
+      <w:r>
+        <w:t>s</w:t>
+      </w:r>
+      <w:r>
         <w:t xml:space="preserve"> </w:t>
       </w:r>
-      <w:proofErr w:type="spellStart"/>
-      <w:r>
-        <w:rPr>
-          <w:rFonts w:hint="eastAsia"/>
-        </w:rPr>
-        <w:t>Do</w:t>
-      </w:r>
-      <w:r>
-        <w:t>uble_LL.h</w:t>
-      </w:r>
-      <w:proofErr w:type="spellEnd"/>
-    </w:p>
-    <w:bookmarkStart w:id="0" w:name="_MON_1663587244"/>
-    <w:bookmarkEnd w:id="0"/>
-    <w:p>
-      <w:pPr>
-        <w:pStyle w:val="ae"/>
-        <w:spacing w:before="180"/>
-      </w:pPr>
-      <w:r>
-        <w:object w:dxaOrig="10466" w:dyaOrig="375" w14:anchorId="04FEA2CD">
-          <v:shapetype id="_x0000_t75" coordsize="21600,21600" o:spt="75" o:preferrelative="t" path="m@4@5l@4@11@9@11@9@5xe" filled="f" stroked="f">
-            <v:stroke joinstyle="miter"/>
-            <v:formulas>
-              <v:f eqn="if lineDrawn pixelLineWidth 0"/>
-              <v:f eqn="sum @0 1 0"/>
-              <v:f eqn="sum 0 0 @1"/>
-              <v:f eqn="prod @2 1 2"/>
-              <v:f eqn="prod @3 21600 pixelWidth"/>
-              <v:f eqn="prod @3 21600 pixelHeight"/>
-              <v:f eqn="sum @0 0 1"/>
-              <v:f eqn="prod @6 1 2"/>
-              <v:f eqn="prod @7 21600 pixelWidth"/>
-              <v:f eqn="sum @8 21600 0"/>
-              <v:f eqn="prod @7 21600 pixelHeight"/>
-              <v:f eqn="sum @10 21600 0"/>
-            </v:formulas>
-            <v:path o:extrusionok="f" gradientshapeok="t" o:connecttype="rect"/>
-            <o:lock v:ext="edit" aspectratio="t"/>
-          </v:shapetype>
-          <v:shape id="_x0000_i1110" type="#_x0000_t75" style="width:523pt;height:18.55pt" o:ole="">
-            <v:imagedata r:id="rId11" o:title=""/>
-          </v:shape>
-          <o:OLEObject Type="Embed" ProgID="Word.OpenDocumentText.12" ShapeID="_x0000_i1110" DrawAspect="Content" ObjectID="_1664392589" r:id="rId12"/>
-        </w:object>
+      <w:r>
+        <w:rPr>
+          <w:rFonts w:hint="eastAsia"/>
+        </w:rPr>
+        <w:t>t</w:t>
+      </w:r>
+      <w:r>
+        <w:t>he new</w:t>
+      </w:r>
+      <w:r>
+        <w:t xml:space="preserve"> pointer</w:t>
+      </w:r>
+      <w:r>
+        <w:t xml:space="preserve"> of </w:t>
+      </w:r>
+      <w:r>
+        <w:t xml:space="preserve">the </w:t>
+      </w:r>
+      <w:r>
+        <w:t>link list</w:t>
+      </w:r>
+      <w:r>
+        <w:t>.</w:t>
+      </w:r>
+    </w:p>
+    <w:p>
+      <w:pPr>
+        <w:pStyle w:val="a"/>
+        <w:spacing w:before="72" w:after="72"/>
+      </w:pPr>
+      <w:r>
+        <w:rPr>
+          <w:rFonts w:hint="eastAsia"/>
+        </w:rPr>
+        <w:t>I</w:t>
+      </w:r>
+      <w:r>
+        <w:t>f construction fails, return</w:t>
+      </w:r>
+      <w:r>
+        <w:t>s</w:t>
+      </w:r>
+      <w:r>
+        <w:t xml:space="preserve"> NULL.</w:t>
+      </w:r>
+    </w:p>
+    <w:p>
+      <w:pPr>
+        <w:pStyle w:val="af4"/>
+        <w:spacing w:after="180"/>
+      </w:pPr>
+      <w:r>
+        <w:pict w14:anchorId="3BC34980">
+          <v:rect id="_x0000_i1025" style="width:523.3pt;height:3pt" o:hralign="center" o:hrstd="t" o:hrnoshade="t" o:hr="t" fillcolor="#002060" stroked="f"/>
+        </w:pict>
+      </w:r>
+    </w:p>
+    <w:p>
+      <w:pPr>
+        <w:pStyle w:val="Function"/>
+      </w:pPr>
+      <w:r>
+        <w:rPr>
+          <w:rFonts w:hint="eastAsia"/>
+        </w:rPr>
+        <w:t>N</w:t>
+      </w:r>
+      <w:r>
+        <w:t>ode *create_node(int val);</w:t>
       </w:r>
     </w:p>
     <w:p>
@@ -713,21 +967,204 @@
         <w:ind w:firstLine="480"/>
       </w:pPr>
       <w:r>
-        <w:t xml:space="preserve">Constructs a </w:t>
+        <w:t>Constructs a node</w:t>
+      </w:r>
+      <w:r>
+        <w:rPr>
+          <w:rFonts w:hint="eastAsia"/>
+        </w:rPr>
+        <w:t>.</w:t>
+      </w:r>
+    </w:p>
+    <w:p>
+      <w:pPr>
+        <w:pStyle w:val="3"/>
+      </w:pPr>
+      <w:r>
+        <w:rPr>
+          <w:rFonts w:ascii="Segoe UI Emoji" w:hAnsi="Segoe UI Emoji" w:cs="Segoe UI Emoji"/>
+        </w:rPr>
+        <w:t>📐</w:t>
+      </w:r>
+      <w:r>
+        <w:rPr>
+          <w:rFonts w:hint="eastAsia"/>
+        </w:rPr>
+        <w:t>P</w:t>
+      </w:r>
+      <w:r>
+        <w:t>arameters</w:t>
+      </w:r>
+    </w:p>
+    <w:p>
+      <w:pPr>
+        <w:pStyle w:val="Code"/>
+      </w:pPr>
+      <w:r>
+        <w:rPr>
+          <w:rFonts w:hint="eastAsia"/>
+        </w:rPr>
+        <w:t>v</w:t>
+      </w:r>
+      <w:r>
+        <w:t>al</w:t>
+      </w:r>
+    </w:p>
+    <w:p>
+      <w:pPr>
+        <w:ind w:firstLine="480"/>
+      </w:pPr>
+      <w:r>
+        <w:t>The element</w:t>
+      </w:r>
+      <w:r>
+        <w:t xml:space="preserve"> that would be initialized</w:t>
+      </w:r>
+      <w:r>
+        <w:t xml:space="preserve"> in the constructed node.</w:t>
+      </w:r>
+    </w:p>
+    <w:p>
+      <w:pPr>
+        <w:pStyle w:val="3"/>
+      </w:pPr>
+      <w:r>
+        <w:rPr>
+          <w:rFonts w:ascii="Segoe UI Emoji" w:hAnsi="Segoe UI Emoji" w:cs="Segoe UI Emoji"/>
+        </w:rPr>
+        <w:t>↩</w:t>
+      </w:r>
+      <w:r>
+        <w:rPr>
+          <w:rFonts w:hint="eastAsia"/>
+        </w:rPr>
+        <w:t>R</w:t>
+      </w:r>
+      <w:r>
+        <w:t>eturn Value</w:t>
+      </w:r>
+    </w:p>
+    <w:p>
+      <w:pPr>
+        <w:ind w:firstLine="480"/>
+      </w:pPr>
+      <w:r>
+        <w:rPr>
+          <w:rFonts w:hint="eastAsia"/>
+        </w:rPr>
+        <w:t>R</w:t>
+      </w:r>
+      <w:r>
+        <w:t xml:space="preserve">eturns </w:t>
+      </w:r>
+      <w:r>
+        <w:rPr>
+          <w:rFonts w:hint="eastAsia"/>
+        </w:rPr>
+        <w:t>t</w:t>
+      </w:r>
+      <w:r>
+        <w:t xml:space="preserve">he new pointer of the </w:t>
+      </w:r>
+      <w:r>
+        <w:t>node</w:t>
+      </w:r>
+      <w:r>
+        <w:t>.</w:t>
+      </w:r>
+    </w:p>
+    <w:p>
+      <w:pPr>
+        <w:pStyle w:val="a"/>
+        <w:spacing w:before="72" w:after="72"/>
+      </w:pPr>
+      <w:r>
+        <w:rPr>
+          <w:rFonts w:hint="eastAsia"/>
+        </w:rPr>
+        <w:t>I</w:t>
+      </w:r>
+      <w:r>
+        <w:t>f construction fails, returns NULL.</w:t>
+      </w:r>
+    </w:p>
+    <w:p>
+      <w:pPr>
+        <w:pStyle w:val="af4"/>
+        <w:spacing w:after="180"/>
+      </w:pPr>
+      <w:r>
+        <w:pict w14:anchorId="0FBC828F">
+          <v:rect id="_x0000_i1026" style="width:523.3pt;height:3pt" o:hralign="center" o:hrstd="t" o:hrnoshade="t" o:hr="t" fillcolor="#002060" stroked="f"/>
+        </w:pict>
+      </w:r>
+    </w:p>
+    <w:p>
+      <w:pPr>
+        <w:pStyle w:val="Function"/>
+      </w:pPr>
+      <w:r>
+        <w:rPr>
+          <w:b/>
+          <w:bCs/>
+          <w:color w:val="006699"/>
+        </w:rPr>
+        <w:t>void</w:t>
+      </w:r>
+      <w:r>
+        <w:t> push_node(LinkList *lp, Node *np)</w:t>
+      </w:r>
+      <w:r>
+        <w:t>;</w:t>
+      </w:r>
+    </w:p>
+    <w:p>
+      <w:pPr>
+        <w:ind w:firstLine="480"/>
+      </w:pPr>
+      <w:r>
+        <w:t>Inserts</w:t>
+      </w:r>
+      <w:r>
+        <w:t xml:space="preserve"> </w:t>
+      </w:r>
+      <w:r>
+        <w:t>the</w:t>
+      </w:r>
+      <w:r>
+        <w:t xml:space="preserve"> </w:t>
+      </w:r>
+      <w:r>
+        <w:t>node</w:t>
+      </w:r>
+      <w:r>
+        <w:t xml:space="preserve"> on </w:t>
+      </w:r>
+      <w:r>
+        <w:t xml:space="preserve">the </w:t>
+      </w:r>
+      <w:r>
+        <w:t>back</w:t>
+      </w:r>
+      <w:r>
+        <w:t xml:space="preserve"> </w:t>
+      </w:r>
+      <w:r>
+        <w:t>of the</w:t>
+      </w:r>
+      <w:r>
+        <w:t xml:space="preserve"> </w:t>
       </w:r>
       <w:r>
         <w:t>link list</w:t>
       </w:r>
       <w:r>
-        <w:rPr>
-          <w:rFonts w:hint="eastAsia"/>
-        </w:rPr>
         <w:t>.</w:t>
       </w:r>
     </w:p>
     <w:p>
       <w:pPr>
-        <w:pStyle w:val="a5"/>
+        <w:pStyle w:val="3"/>
       </w:pPr>
       <w:r>
         <w:rPr>
@@ -747,9 +1184,94 @@
     </w:p>
     <w:p>
       <w:pPr>
+        <w:pStyle w:val="Code"/>
+      </w:pPr>
+      <w:r>
+        <w:t>lp</w:t>
+      </w:r>
+    </w:p>
+    <w:p>
+      <w:pPr>
         <w:ind w:firstLine="480"/>
       </w:pPr>
       <w:r>
+        <w:t xml:space="preserve">The </w:t>
+      </w:r>
+      <w:r>
+        <w:rPr>
+          <w:rFonts w:hint="eastAsia"/>
+        </w:rPr>
+        <w:t>p</w:t>
+      </w:r>
+      <w:r>
+        <w:t xml:space="preserve">ointer of </w:t>
+      </w:r>
+      <w:r>
+        <w:t xml:space="preserve">the </w:t>
+      </w:r>
+      <w:r>
+        <w:t>link list</w:t>
+      </w:r>
+      <w:r>
+        <w:t>.</w:t>
+      </w:r>
+    </w:p>
+    <w:p>
+      <w:pPr>
+        <w:pStyle w:val="Code"/>
+      </w:pPr>
+      <w:r>
+        <w:rPr>
+          <w:rFonts w:hint="eastAsia"/>
+        </w:rPr>
+        <w:t>n</w:t>
+      </w:r>
+      <w:r>
+        <w:t>p</w:t>
+      </w:r>
+    </w:p>
+    <w:p>
+      <w:pPr>
+        <w:ind w:firstLine="480"/>
+      </w:pPr>
+      <w:r>
+        <w:t xml:space="preserve">The </w:t>
+      </w:r>
+      <w:r>
+        <w:rPr>
+          <w:rFonts w:hint="eastAsia"/>
+        </w:rPr>
+        <w:t>p</w:t>
+      </w:r>
+      <w:r>
+        <w:t>ointer of the node.</w:t>
+      </w:r>
+    </w:p>
+    <w:p>
+      <w:pPr>
+        <w:pStyle w:val="3"/>
+      </w:pPr>
+      <w:r>
+        <w:rPr>
+          <w:rFonts w:ascii="Segoe UI Emoji" w:hAnsi="Segoe UI Emoji" w:cs="Segoe UI Emoji"/>
+        </w:rPr>
+        <w:t>↩</w:t>
+      </w:r>
+      <w:r>
+        <w:rPr>
+          <w:rFonts w:hint="eastAsia"/>
+        </w:rPr>
+        <w:t>R</w:t>
+      </w:r>
+      <w:r>
+        <w:t>eturn Value</w:t>
+      </w:r>
+    </w:p>
+    <w:p>
+      <w:pPr>
+        <w:ind w:firstLine="480"/>
+      </w:pPr>
+      <w:r>
         <w:rPr>
           <w:rFonts w:hint="eastAsia"/>
         </w:rPr>
@@ -761,438 +1283,13 @@
     </w:p>
     <w:p>
       <w:pPr>
-        <w:pStyle w:val="a5"/>
-      </w:pPr>
-      <w:r>
-        <w:rPr>
-          <w:rFonts w:ascii="Segoe UI Emoji" w:hAnsi="Segoe UI Emoji" w:cs="Segoe UI Emoji"/>
-        </w:rPr>
-        <w:t>↩</w:t>
-      </w:r>
-      <w:r>
-        <w:rPr>
-          <w:rFonts w:hint="eastAsia"/>
-        </w:rPr>
-        <w:t>R</w:t>
-      </w:r>
-      <w:r>
-        <w:t>eturn Value</w:t>
-      </w:r>
-    </w:p>
-    <w:p>
-      <w:pPr>
-        <w:ind w:firstLine="480"/>
-      </w:pPr>
-      <w:r>
-        <w:rPr>
-          <w:rFonts w:hint="eastAsia"/>
-        </w:rPr>
-        <w:t>R</w:t>
-      </w:r>
-      <w:r>
-        <w:t>eturn</w:t>
-      </w:r>
-      <w:r>
-        <w:t>s</w:t>
-      </w:r>
-      <w:r>
-        <w:t xml:space="preserve"> </w:t>
-      </w:r>
-      <w:r>
-        <w:rPr>
-          <w:rFonts w:hint="eastAsia"/>
-        </w:rPr>
-        <w:t>t</w:t>
-      </w:r>
-      <w:r>
-        <w:t>he new</w:t>
-      </w:r>
-      <w:r>
-        <w:t xml:space="preserve"> pointer</w:t>
-      </w:r>
-      <w:r>
-        <w:t xml:space="preserve"> of </w:t>
-      </w:r>
-      <w:r>
-        <w:t xml:space="preserve">the </w:t>
-      </w:r>
-      <w:r>
-        <w:t>link list</w:t>
-      </w:r>
-      <w:r>
-        <w:t>.</w:t>
-      </w:r>
-    </w:p>
-    <w:p>
-      <w:pPr>
-        <w:pStyle w:val="a"/>
-        <w:pBdr>
-          <w:bottom w:val="single" w:sz="24" w:space="1" w:color="1F3864" w:themeColor="accent1" w:themeShade="80"/>
-        </w:pBdr>
-        <w:spacing w:before="72" w:after="72"/>
-      </w:pPr>
-      <w:r>
-        <w:rPr>
-          <w:rFonts w:hint="eastAsia"/>
-        </w:rPr>
-        <w:t>I</w:t>
-      </w:r>
-      <w:r>
-        <w:t>f construction fails, return</w:t>
-      </w:r>
-      <w:r>
-        <w:t>s</w:t>
-      </w:r>
-      <w:r>
-        <w:t xml:space="preserve"> NULL.</w:t>
-      </w:r>
-    </w:p>
-    <w:bookmarkStart w:id="1" w:name="_MON_1664389244"/>
-    <w:bookmarkEnd w:id="1"/>
-    <w:p>
-      <w:pPr>
-        <w:pStyle w:val="ae"/>
-        <w:spacing w:before="180"/>
-      </w:pPr>
-      <w:r>
-        <w:object w:dxaOrig="10466" w:dyaOrig="367" w14:anchorId="0947327D">
-          <v:shape id="_x0000_i1069" type="#_x0000_t75" style="width:523pt;height:18.1pt" o:ole="">
-            <v:imagedata r:id="rId13" o:title=""/>
-          </v:shape>
-          <o:OLEObject Type="Embed" ProgID="Word.OpenDocumentText.12" ShapeID="_x0000_i1069" DrawAspect="Content" ObjectID="_1664392590" r:id="rId14"/>
-        </w:object>
-      </w:r>
-    </w:p>
-    <w:p>
-      <w:pPr>
-        <w:ind w:firstLine="480"/>
-      </w:pPr>
-      <w:r>
-        <w:t xml:space="preserve">Constructs a </w:t>
-      </w:r>
-      <w:r>
-        <w:t>node</w:t>
-      </w:r>
-      <w:r>
-        <w:rPr>
-          <w:rFonts w:hint="eastAsia"/>
-        </w:rPr>
-        <w:t>.</w:t>
-      </w:r>
-    </w:p>
-    <w:p>
-      <w:pPr>
-        <w:pStyle w:val="a5"/>
-      </w:pPr>
-      <w:r>
-        <w:rPr>
-          <w:rFonts w:ascii="Segoe UI Emoji" w:hAnsi="Segoe UI Emoji" w:cs="Segoe UI Emoji"/>
-        </w:rPr>
-        <w:t>📐</w:t>
-      </w:r>
-      <w:r>
-        <w:rPr>
-          <w:rFonts w:hint="eastAsia"/>
-        </w:rPr>
-        <w:t>P</w:t>
-      </w:r>
-      <w:r>
-        <w:t>arameters</w:t>
-      </w:r>
-    </w:p>
-    <w:bookmarkStart w:id="2" w:name="_MON_1664389798"/>
-    <w:bookmarkEnd w:id="2"/>
-    <w:p>
-      <w:pPr>
-        <w:pStyle w:val="a9"/>
-        <w:rPr>
-          <w:rFonts w:hint="eastAsia"/>
-        </w:rPr>
-      </w:pPr>
-      <w:r>
-        <w:object w:dxaOrig="10466" w:dyaOrig="375" w14:anchorId="7374D378">
-          <v:shape id="_x0000_i1077" type="#_x0000_t75" style="width:523pt;height:18.55pt" o:ole="">
-            <v:imagedata r:id="rId15" o:title=""/>
-          </v:shape>
-          <o:OLEObject Type="Embed" ProgID="Word.OpenDocumentText.12" ShapeID="_x0000_i1077" DrawAspect="Content" ObjectID="_1664392591" r:id="rId16"/>
-        </w:object>
-      </w:r>
-    </w:p>
-    <w:p>
-      <w:pPr>
-        <w:ind w:firstLine="480"/>
-      </w:pPr>
-      <w:r>
-        <w:t>The element</w:t>
-      </w:r>
-      <w:r>
-        <w:t xml:space="preserve"> that would be initialized</w:t>
-      </w:r>
-      <w:r>
-        <w:t xml:space="preserve"> in the constructed node.</w:t>
-      </w:r>
-    </w:p>
-    <w:p>
-      <w:pPr>
-        <w:pStyle w:val="a5"/>
-      </w:pPr>
-      <w:r>
-        <w:rPr>
-          <w:rFonts w:ascii="Segoe UI Emoji" w:hAnsi="Segoe UI Emoji" w:cs="Segoe UI Emoji"/>
-        </w:rPr>
-        <w:t>↩</w:t>
-      </w:r>
-      <w:r>
-        <w:rPr>
-          <w:rFonts w:hint="eastAsia"/>
-        </w:rPr>
-        <w:t>R</w:t>
-      </w:r>
-      <w:r>
-        <w:t>eturn Value</w:t>
-      </w:r>
-    </w:p>
-    <w:p>
-      <w:pPr>
-        <w:ind w:firstLine="480"/>
-      </w:pPr>
-      <w:r>
-        <w:rPr>
-          <w:rFonts w:hint="eastAsia"/>
-        </w:rPr>
-        <w:t>R</w:t>
-      </w:r>
-      <w:r>
-        <w:t xml:space="preserve">eturns </w:t>
-      </w:r>
-      <w:r>
-        <w:rPr>
-          <w:rFonts w:hint="eastAsia"/>
-        </w:rPr>
-        <w:t>t</w:t>
-      </w:r>
-      <w:r>
-        <w:t xml:space="preserve">he new pointer of the </w:t>
-      </w:r>
-      <w:r>
-        <w:t>node</w:t>
-      </w:r>
-      <w:r>
-        <w:t>.</w:t>
-      </w:r>
-    </w:p>
-    <w:p>
-      <w:pPr>
-        <w:pStyle w:val="a"/>
-        <w:pBdr>
-          <w:bottom w:val="single" w:sz="24" w:space="1" w:color="1F3864" w:themeColor="accent1" w:themeShade="80"/>
-        </w:pBdr>
-        <w:spacing w:before="72" w:after="72"/>
-      </w:pPr>
-      <w:r>
-        <w:rPr>
-          <w:rFonts w:hint="eastAsia"/>
-        </w:rPr>
-        <w:t>I</w:t>
-      </w:r>
-      <w:r>
-        <w:t>f construction fails, returns NULL.</w:t>
-      </w:r>
-    </w:p>
-    <w:bookmarkStart w:id="3" w:name="_MON_1663590867"/>
-    <w:bookmarkEnd w:id="3"/>
-    <w:p>
-      <w:pPr>
-        <w:pStyle w:val="ae"/>
-        <w:spacing w:before="180"/>
-      </w:pPr>
-      <w:r>
-        <w:object w:dxaOrig="10466" w:dyaOrig="375" w14:anchorId="442D40FB">
-          <v:shape id="_x0000_i1108" type="#_x0000_t75" style="width:523pt;height:18.55pt" o:ole="">
-            <v:imagedata r:id="rId17" o:title=""/>
-          </v:shape>
-          <o:OLEObject Type="Embed" ProgID="Word.OpenDocumentText.12" ShapeID="_x0000_i1108" DrawAspect="Content" ObjectID="_1664392592" r:id="rId18"/>
-        </w:object>
-      </w:r>
-    </w:p>
-    <w:p>
-      <w:pPr>
-        <w:ind w:firstLine="480"/>
-      </w:pPr>
-      <w:r>
-        <w:t>Inserts</w:t>
-      </w:r>
-      <w:r>
-        <w:t xml:space="preserve"> </w:t>
-      </w:r>
-      <w:r>
-        <w:t>a new</w:t>
-      </w:r>
-      <w:r>
-        <w:t xml:space="preserve"> </w:t>
-      </w:r>
-      <w:r>
-        <w:t>node</w:t>
-      </w:r>
-      <w:r>
-        <w:t xml:space="preserve"> on </w:t>
-      </w:r>
-      <w:r>
-        <w:t xml:space="preserve">the </w:t>
-      </w:r>
-      <w:r>
-        <w:t>back</w:t>
-      </w:r>
-      <w:r>
-        <w:t xml:space="preserve"> </w:t>
-      </w:r>
-      <w:r>
-        <w:t>of the</w:t>
-      </w:r>
-      <w:r>
-        <w:t xml:space="preserve"> </w:t>
-      </w:r>
-      <w:r>
-        <w:t>link list</w:t>
-      </w:r>
-      <w:r>
-        <w:t>.</w:t>
-      </w:r>
-    </w:p>
-    <w:p>
-      <w:pPr>
-        <w:pStyle w:val="a5"/>
-      </w:pPr>
-      <w:r>
-        <w:rPr>
-          <w:rFonts w:ascii="Segoe UI Emoji" w:hAnsi="Segoe UI Emoji" w:cs="Segoe UI Emoji"/>
-        </w:rPr>
-        <w:t>📐</w:t>
-      </w:r>
-      <w:r>
-        <w:rPr>
-          <w:rFonts w:hint="eastAsia"/>
-        </w:rPr>
-        <w:t>P</w:t>
-      </w:r>
-      <w:r>
-        <w:t>arameters</w:t>
-      </w:r>
-    </w:p>
-    <w:bookmarkStart w:id="4" w:name="_MON_1663591548"/>
-    <w:bookmarkEnd w:id="4"/>
-    <w:p>
-      <w:pPr>
-        <w:pStyle w:val="a9"/>
-      </w:pPr>
-      <w:r>
-        <w:object w:dxaOrig="10466" w:dyaOrig="300" w14:anchorId="18166552">
-          <v:shape id="_x0000_i1116" type="#_x0000_t75" style="width:523pt;height:15pt" o:ole="">
-            <v:imagedata r:id="rId19" o:title=""/>
-          </v:shape>
-          <o:OLEObject Type="Embed" ProgID="Word.OpenDocumentText.12" ShapeID="_x0000_i1116" DrawAspect="Content" ObjectID="_1664392593" r:id="rId20"/>
-        </w:object>
-      </w:r>
-    </w:p>
-    <w:p>
-      <w:pPr>
-        <w:ind w:firstLine="480"/>
-      </w:pPr>
-      <w:r>
-        <w:t xml:space="preserve">The </w:t>
-      </w:r>
-      <w:r>
-        <w:rPr>
-          <w:rFonts w:hint="eastAsia"/>
-        </w:rPr>
-        <w:t>p</w:t>
-      </w:r>
-      <w:r>
-        <w:t xml:space="preserve">ointer of </w:t>
-      </w:r>
-      <w:r>
-        <w:t xml:space="preserve">the </w:t>
-      </w:r>
-      <w:r>
-        <w:t>link list</w:t>
-      </w:r>
-      <w:r>
-        <w:t>.</w:t>
-      </w:r>
-    </w:p>
-    <w:bookmarkStart w:id="5" w:name="_MON_1664391960"/>
-    <w:bookmarkEnd w:id="5"/>
-    <w:p>
-      <w:pPr>
-        <w:pStyle w:val="a9"/>
-      </w:pPr>
-      <w:r>
-        <w:object w:dxaOrig="10466" w:dyaOrig="300" w14:anchorId="35DA3A59">
-          <v:shape id="_x0000_i1119" type="#_x0000_t75" style="width:523pt;height:15pt" o:ole="">
-            <v:imagedata r:id="rId21" o:title=""/>
-          </v:shape>
-          <o:OLEObject Type="Embed" ProgID="Word.OpenDocumentText.12" ShapeID="_x0000_i1119" DrawAspect="Content" ObjectID="_1664392594" r:id="rId22"/>
-        </w:object>
-      </w:r>
-    </w:p>
-    <w:p>
-      <w:pPr>
-        <w:ind w:firstLine="480"/>
-        <w:rPr>
-          <w:rFonts w:hint="eastAsia"/>
-        </w:rPr>
-      </w:pPr>
-      <w:r>
-        <w:t xml:space="preserve">The </w:t>
-      </w:r>
-      <w:r>
-        <w:rPr>
-          <w:rFonts w:hint="eastAsia"/>
-        </w:rPr>
-        <w:t>p</w:t>
-      </w:r>
-      <w:r>
-        <w:t xml:space="preserve">ointer of the </w:t>
-      </w:r>
-      <w:r>
-        <w:t>node.</w:t>
-      </w:r>
-    </w:p>
-    <w:p>
-      <w:pPr>
-        <w:pStyle w:val="a5"/>
-      </w:pPr>
-      <w:r>
-        <w:rPr>
-          <w:rFonts w:ascii="Segoe UI Emoji" w:hAnsi="Segoe UI Emoji" w:cs="Segoe UI Emoji"/>
-        </w:rPr>
-        <w:t>↩</w:t>
-      </w:r>
-      <w:r>
-        <w:rPr>
-          <w:rFonts w:hint="eastAsia"/>
-        </w:rPr>
-        <w:t>R</w:t>
-      </w:r>
-      <w:r>
-        <w:t>eturn Value</w:t>
-      </w:r>
-    </w:p>
-    <w:p>
-      <w:pPr>
-        <w:pBdr>
-          <w:bottom w:val="single" w:sz="24" w:space="1" w:color="1F3864" w:themeColor="accent1" w:themeShade="80"/>
-        </w:pBdr>
-        <w:ind w:firstLine="480"/>
-      </w:pPr>
-      <w:r>
-        <w:rPr>
-          <w:rFonts w:hint="eastAsia"/>
-        </w:rPr>
-        <w:t>N</w:t>
-      </w:r>
-      <w:r>
-        <w:t>one.</w:t>
+        <w:pStyle w:val="af4"/>
+        <w:spacing w:after="180"/>
+      </w:pPr>
+      <w:r>
+        <w:pict w14:anchorId="7F73DA63">
+          <v:rect id="_x0000_i1027" style="width:523.3pt;height:3pt" o:hralign="center" o:hrstd="t" o:hrnoshade="t" o:hr="t" fillcolor="#002060" stroked="f"/>
+        </w:pict>
       </w:r>
     </w:p>
     <w:p>
@@ -1200,240 +1297,136 @@
         <w:widowControl/>
         <w:spacing w:line="240" w:lineRule="auto"/>
         <w:ind w:firstLineChars="0" w:firstLine="0"/>
-      </w:pPr>
-      <w:r>
-        <w:br w:type="page"/>
-      </w:r>
-    </w:p>
-    <w:bookmarkStart w:id="6" w:name="_MON_1664392160"/>
-    <w:bookmarkEnd w:id="6"/>
-    <w:p>
-      <w:pPr>
-        <w:ind w:firstLineChars="0" w:firstLine="0"/>
-      </w:pPr>
-      <w:r>
-        <w:object w:dxaOrig="10466" w:dyaOrig="375" w14:anchorId="2FBF69F0">
-          <v:shape id="_x0000_i1129" type="#_x0000_t75" style="width:523pt;height:18.55pt" o:ole="">
-            <v:imagedata r:id="rId23" o:title=""/>
-          </v:shape>
-          <o:OLEObject Type="Embed" ProgID="Word.OpenDocumentText.12" ShapeID="_x0000_i1129" DrawAspect="Content" ObjectID="_1664392595" r:id="rId24"/>
-        </w:object>
-      </w:r>
-    </w:p>
-    <w:p>
-      <w:pPr>
-        <w:ind w:firstLine="480"/>
-      </w:pPr>
-      <w:r>
-        <w:t xml:space="preserve">Removes the </w:t>
-      </w:r>
-      <w:r>
-        <w:t>n</w:t>
-      </w:r>
-      <w:r>
-        <w:t>ode on</w:t>
-      </w:r>
-      <w:r>
-        <w:t xml:space="preserve"> the </w:t>
-      </w:r>
-      <w:r>
-        <w:t>back</w:t>
-      </w:r>
-      <w:r>
-        <w:t xml:space="preserve"> of the </w:t>
-      </w:r>
-      <w:r>
-        <w:t>link list</w:t>
-      </w:r>
-      <w:r>
-        <w:t>.</w:t>
-      </w:r>
-    </w:p>
-    <w:p>
-      <w:pPr>
-        <w:pStyle w:val="a5"/>
-      </w:pPr>
-      <w:r>
-        <w:rPr>
-          <w:rFonts w:ascii="Segoe UI Emoji" w:hAnsi="Segoe UI Emoji" w:cs="Segoe UI Emoji"/>
-        </w:rPr>
-        <w:t>📐</w:t>
-      </w:r>
-      <w:r>
-        <w:rPr>
-          <w:rFonts w:hint="eastAsia"/>
-        </w:rPr>
-        <w:t>P</w:t>
-      </w:r>
-      <w:r>
-        <w:t>arameters</w:t>
-      </w:r>
-    </w:p>
-    <w:bookmarkStart w:id="7" w:name="_MON_1664392394"/>
-    <w:bookmarkEnd w:id="7"/>
-    <w:p>
-      <w:pPr>
-        <w:pStyle w:val="a9"/>
-      </w:pPr>
-      <w:r>
-        <w:object w:dxaOrig="10466" w:dyaOrig="300" w14:anchorId="6C9DF239">
-          <v:shape id="_x0000_i1131" type="#_x0000_t75" style="width:523pt;height:15pt" o:ole="">
-            <v:imagedata r:id="rId25" o:title=""/>
-          </v:shape>
-          <o:OLEObject Type="Embed" ProgID="Word.OpenDocumentText.12" ShapeID="_x0000_i1131" DrawAspect="Content" ObjectID="_1664392596" r:id="rId26"/>
-        </w:object>
-      </w:r>
-    </w:p>
-    <w:p>
-      <w:pPr>
-        <w:ind w:firstLine="480"/>
-      </w:pPr>
-      <w:r>
-        <w:t xml:space="preserve">The </w:t>
-      </w:r>
-      <w:r>
-        <w:rPr>
-          <w:rFonts w:hint="eastAsia"/>
-        </w:rPr>
-        <w:t>p</w:t>
-      </w:r>
-      <w:r>
-        <w:t xml:space="preserve">ointer of the </w:t>
-      </w:r>
-      <w:r>
-        <w:t>link list</w:t>
-      </w:r>
-      <w:r>
-        <w:t>.</w:t>
-      </w:r>
-    </w:p>
-    <w:p>
-      <w:pPr>
-        <w:pStyle w:val="a5"/>
-      </w:pPr>
-      <w:r>
-        <w:rPr>
-          <w:rFonts w:ascii="Segoe UI Emoji" w:hAnsi="Segoe UI Emoji" w:cs="Segoe UI Emoji"/>
-        </w:rPr>
-        <w:t>↩</w:t>
-      </w:r>
-      <w:r>
-        <w:rPr>
-          <w:rFonts w:hint="eastAsia"/>
-        </w:rPr>
-        <w:t>R</w:t>
-      </w:r>
-      <w:r>
-        <w:t>eturn Value</w:t>
-      </w:r>
-    </w:p>
-    <w:p>
-      <w:pPr>
-        <w:ind w:firstLine="480"/>
-      </w:pPr>
-      <w:r>
-        <w:t xml:space="preserve">Returns the </w:t>
-      </w:r>
-      <w:r>
-        <w:t>back</w:t>
-      </w:r>
-      <w:bookmarkStart w:id="8" w:name="_GoBack"/>
-      <w:bookmarkEnd w:id="8"/>
-      <w:r>
-        <w:t xml:space="preserve"> element before removal.</w:t>
-      </w:r>
-    </w:p>
-    <w:p>
-      <w:pPr>
-        <w:pStyle w:val="a"/>
-        <w:pBdr>
-          <w:bottom w:val="single" w:sz="24" w:space="1" w:color="1F3864" w:themeColor="accent1" w:themeShade="80"/>
-        </w:pBdr>
-        <w:spacing w:before="72" w:after="72"/>
-      </w:pPr>
-      <w:r>
-        <w:rPr>
-          <w:rFonts w:hint="eastAsia"/>
-        </w:rPr>
-        <w:t>If</w:t>
-      </w:r>
-      <w:r>
-        <w:t xml:space="preserve"> the </w:t>
-      </w:r>
-      <w:r>
-        <w:t>link list</w:t>
-      </w:r>
-      <w:r>
-        <w:t xml:space="preserve"> is empty, program term</w:t>
-      </w:r>
-      <w:r>
-        <w:t>inates.</w:t>
-      </w:r>
-    </w:p>
-    <w:p>
-      <w:pPr>
-        <w:widowControl/>
-        <w:spacing w:line="240" w:lineRule="auto"/>
-        <w:ind w:firstLineChars="0" w:firstLine="0"/>
-        <w:rPr>
-          <w:rFonts w:ascii="Segoe UI Emoji" w:hAnsi="Segoe UI Emoji" w:cs="Segoe UI Emoji"/>
+        <w:rPr>
           <w:b/>
           <w:bCs/>
-          <w:szCs w:val="36"/>
-        </w:rPr>
+          <w:color w:val="2E8B57"/>
+        </w:rPr>
+      </w:pPr>
+      <w:r>
+        <w:rPr>
+          <w:b/>
+          <w:bCs/>
+          <w:color w:val="2E8B57"/>
+        </w:rPr>
+        <w:br w:type="page"/>
+      </w:r>
+    </w:p>
+    <w:p>
+      <w:pPr>
+        <w:pStyle w:val="Function"/>
+      </w:pPr>
+      <w:r>
+        <w:rPr>
+          <w:b/>
+          <w:bCs/>
+          <w:color w:val="2E8B57"/>
+        </w:rPr>
+        <w:lastRenderedPageBreak/>
+        <w:t>int</w:t>
+      </w:r>
+      <w:r>
+        <w:t> pop_node(LinkList *lp);</w:t>
+      </w:r>
+    </w:p>
+    <w:p>
+      <w:pPr>
+        <w:ind w:firstLine="480"/>
+      </w:pPr>
+      <w:r>
+        <w:t xml:space="preserve">Removes the </w:t>
+      </w:r>
+      <w:r>
+        <w:t>n</w:t>
+      </w:r>
+      <w:r>
+        <w:t>ode on</w:t>
+      </w:r>
+      <w:r>
+        <w:t xml:space="preserve"> the </w:t>
+      </w:r>
+      <w:r>
+        <w:t>back</w:t>
+      </w:r>
+      <w:r>
+        <w:t xml:space="preserve"> of the </w:t>
+      </w:r>
+      <w:r>
+        <w:t>link list</w:t>
+      </w:r>
+      <w:r>
+        <w:t>.</w:t>
+      </w:r>
+    </w:p>
+    <w:p>
+      <w:pPr>
+        <w:pStyle w:val="3"/>
       </w:pPr>
       <w:r>
         <w:rPr>
           <w:rFonts w:ascii="Segoe UI Emoji" w:hAnsi="Segoe UI Emoji" w:cs="Segoe UI Emoji"/>
         </w:rPr>
-        <w:br w:type="page"/>
+        <w:t>📐</w:t>
+      </w:r>
+      <w:r>
+        <w:rPr>
+          <w:rFonts w:hint="eastAsia"/>
+        </w:rPr>
+        <w:t>P</w:t>
+      </w:r>
+      <w:r>
+        <w:t>arameters</w:t>
+      </w:r>
+    </w:p>
+    <w:p>
+      <w:pPr>
+        <w:pStyle w:val="Code"/>
+      </w:pPr>
+      <w:r>
+        <w:rPr>
+          <w:rFonts w:hint="eastAsia"/>
+        </w:rPr>
+        <w:t>l</w:t>
+      </w:r>
+      <w:r>
+        <w:t>p</w:t>
+      </w:r>
+    </w:p>
+    <w:p>
+      <w:pPr>
+        <w:ind w:firstLine="480"/>
+      </w:pPr>
+      <w:r>
+        <w:t xml:space="preserve">The </w:t>
+      </w:r>
+      <w:r>
+        <w:rPr>
+          <w:rFonts w:hint="eastAsia"/>
+        </w:rPr>
+        <w:t>p</w:t>
+      </w:r>
+      <w:r>
+        <w:t>ointer of the link list.</w:t>
       </w:r>
     </w:p>
     <w:p>
       <w:pPr>
         <w:pStyle w:val="3"/>
-        <w:spacing w:before="180"/>
-        <w:ind w:firstLine="120"/>
       </w:pPr>
       <w:r>
         <w:rPr>
           <w:rFonts w:ascii="Segoe UI Emoji" w:hAnsi="Segoe UI Emoji" w:cs="Segoe UI Emoji"/>
         </w:rPr>
-        <w:lastRenderedPageBreak/>
-        <w:t>📒</w:t>
-      </w:r>
-      <w:r>
-        <w:rPr>
-          <w:rFonts w:ascii="Segoe UI Emoji" w:hAnsi="Segoe UI Emoji" w:cs="Segoe UI Emoji"/>
-        </w:rPr>
-        <w:t xml:space="preserve"> </w:t>
-      </w:r>
-      <w:proofErr w:type="spellStart"/>
-      <w:r>
-        <w:rPr>
-          <w:rFonts w:hint="eastAsia"/>
-        </w:rPr>
-        <w:t>Q</w:t>
-      </w:r>
-      <w:r>
-        <w:t>ueue.h</w:t>
-      </w:r>
-      <w:proofErr w:type="spellEnd"/>
-    </w:p>
-    <w:bookmarkStart w:id="9" w:name="_MON_1663586458"/>
-    <w:bookmarkEnd w:id="9"/>
-    <w:p>
-      <w:pPr>
-        <w:pStyle w:val="ae"/>
-        <w:spacing w:before="180"/>
-      </w:pPr>
-      <w:r>
-        <w:object w:dxaOrig="8306" w:dyaOrig="367" w14:anchorId="489F31D7">
-          <v:shape id="_x0000_i1031" type="#_x0000_t75" style="width:414.75pt;height:18.1pt" o:ole="">
-            <v:imagedata r:id="rId27" o:title=""/>
-          </v:shape>
-          <o:OLEObject Type="Embed" ProgID="Word.OpenDocumentText.12" ShapeID="_x0000_i1031" DrawAspect="Content" ObjectID="_1664392597" r:id="rId28"/>
-        </w:object>
+        <w:t>↩</w:t>
+      </w:r>
+      <w:r>
+        <w:rPr>
+          <w:rFonts w:hint="eastAsia"/>
+        </w:rPr>
+        <w:t>R</w:t>
+      </w:r>
+      <w:r>
+        <w:t>eturn Value</w:t>
       </w:r>
     </w:p>
     <w:p>
@@ -1441,90 +1434,13 @@
         <w:ind w:firstLine="480"/>
       </w:pPr>
       <w:r>
-        <w:t>Constructs a new queue</w:t>
-      </w:r>
-      <w:r>
-        <w:rPr>
-          <w:rFonts w:hint="eastAsia"/>
-        </w:rPr>
-        <w:t>.</w:t>
-      </w:r>
-    </w:p>
-    <w:p>
-      <w:pPr>
-        <w:pStyle w:val="a5"/>
-      </w:pPr>
-      <w:r>
-        <w:rPr>
-          <w:rFonts w:ascii="Segoe UI Emoji" w:hAnsi="Segoe UI Emoji" w:cs="Segoe UI Emoji"/>
-        </w:rPr>
-        <w:t>📐</w:t>
-      </w:r>
-      <w:r>
-        <w:rPr>
-          <w:rFonts w:hint="eastAsia"/>
-        </w:rPr>
-        <w:t>P</w:t>
-      </w:r>
-      <w:r>
-        <w:t>arameters</w:t>
-      </w:r>
-    </w:p>
-    <w:p>
-      <w:pPr>
-        <w:ind w:firstLine="480"/>
-      </w:pPr>
-      <w:r>
-        <w:rPr>
-          <w:rFonts w:hint="eastAsia"/>
-        </w:rPr>
-        <w:t>N</w:t>
-      </w:r>
-      <w:r>
-        <w:t>one.</w:t>
-      </w:r>
-    </w:p>
-    <w:p>
-      <w:pPr>
-        <w:pStyle w:val="a5"/>
-      </w:pPr>
-      <w:r>
-        <w:rPr>
-          <w:rFonts w:ascii="Segoe UI Emoji" w:hAnsi="Segoe UI Emoji" w:cs="Segoe UI Emoji"/>
-        </w:rPr>
-        <w:t>↩</w:t>
-      </w:r>
-      <w:r>
-        <w:rPr>
-          <w:rFonts w:hint="eastAsia"/>
-        </w:rPr>
-        <w:t>R</w:t>
-      </w:r>
-      <w:r>
-        <w:t>eturn Value</w:t>
-      </w:r>
-    </w:p>
-    <w:p>
-      <w:pPr>
-        <w:ind w:firstLine="480"/>
-      </w:pPr>
-      <w:r>
-        <w:rPr>
-          <w:rFonts w:hint="eastAsia"/>
-        </w:rPr>
-        <w:t>R</w:t>
-      </w:r>
-      <w:r>
-        <w:t xml:space="preserve">eturns </w:t>
-      </w:r>
-      <w:r>
-        <w:rPr>
-          <w:rFonts w:hint="eastAsia"/>
-        </w:rPr>
-        <w:t>t</w:t>
-      </w:r>
-      <w:r>
-        <w:t>he new pointer of the queue.</w:t>
+        <w:t xml:space="preserve">Returns the </w:t>
+      </w:r>
+      <w:r>
+        <w:t>back</w:t>
+      </w:r>
+      <w:r>
+        <w:t xml:space="preserve"> element before removal.</w:t>
       </w:r>
     </w:p>
     <w:p>
@@ -1536,333 +1452,487 @@
         <w:rPr>
           <w:rFonts w:hint="eastAsia"/>
         </w:rPr>
-        <w:t>I</w:t>
-      </w:r>
-      <w:r>
-        <w:t>f construction fails, returns NULL.</w:t>
-      </w:r>
-    </w:p>
-    <w:bookmarkStart w:id="10" w:name="_MON_1663594935"/>
-    <w:bookmarkEnd w:id="10"/>
-    <w:p>
-      <w:pPr>
-        <w:pStyle w:val="ae"/>
-        <w:spacing w:before="180"/>
-      </w:pPr>
-      <w:r>
-        <w:object w:dxaOrig="8306" w:dyaOrig="367" w14:anchorId="6399BFFB">
-          <v:shape id="_x0000_i1032" type="#_x0000_t75" style="width:414.75pt;height:18.1pt" o:ole="">
-            <v:imagedata r:id="rId29" o:title=""/>
-          </v:shape>
-          <o:OLEObject Type="Embed" ProgID="Word.OpenDocumentText.12" ShapeID="_x0000_i1032" DrawAspect="Content" ObjectID="_1664392598" r:id="rId30"/>
-        </w:object>
-      </w:r>
-    </w:p>
-    <w:p>
-      <w:pPr>
-        <w:pBdr>
-          <w:bottom w:val="single" w:sz="24" w:space="1" w:color="1F3864" w:themeColor="accent1" w:themeShade="80"/>
-        </w:pBdr>
-        <w:ind w:firstLine="480"/>
-      </w:pPr>
-      <w:r>
-        <w:rPr>
-          <w:rFonts w:hint="eastAsia"/>
-        </w:rPr>
-        <w:t>R</w:t>
-      </w:r>
-      <w:r>
-        <w:t xml:space="preserve">emoves the element </w:t>
-      </w:r>
-      <w:r>
-        <w:t>in front</w:t>
-      </w:r>
-      <w:r>
-        <w:t xml:space="preserve"> of the </w:t>
-      </w:r>
-      <w:r>
-        <w:t>queue</w:t>
-      </w:r>
-      <w:r>
-        <w:t>.</w:t>
-      </w:r>
-    </w:p>
-    <w:p>
-      <w:pPr>
-        <w:pStyle w:val="a5"/>
-      </w:pPr>
-      <w:r>
-        <w:rPr>
-          <w:rFonts w:ascii="Segoe UI Emoji" w:hAnsi="Segoe UI Emoji" w:cs="Segoe UI Emoji"/>
-        </w:rPr>
-        <w:t>📐</w:t>
-      </w:r>
-      <w:r>
-        <w:rPr>
-          <w:rFonts w:hint="eastAsia"/>
-        </w:rPr>
-        <w:t>P</w:t>
-      </w:r>
-      <w:r>
-        <w:t>arameters</w:t>
-      </w:r>
-    </w:p>
-    <w:p>
-      <w:pPr>
-        <w:pStyle w:val="a9"/>
-      </w:pPr>
-      <w:r>
-        <w:object w:dxaOrig="8306" w:dyaOrig="300" w14:anchorId="61B94C3C">
-          <v:shape id="_x0000_i1033" type="#_x0000_t75" style="width:414.75pt;height:15pt" o:ole="">
-            <v:imagedata r:id="rId31" o:title=""/>
-          </v:shape>
-          <o:OLEObject Type="Embed" ProgID="Word.OpenDocumentText.12" ShapeID="_x0000_i1033" DrawAspect="Content" ObjectID="_1664392599" r:id="rId32"/>
-        </w:object>
-      </w:r>
-    </w:p>
-    <w:p>
-      <w:pPr>
-        <w:ind w:firstLine="480"/>
-      </w:pPr>
-      <w:r>
-        <w:t xml:space="preserve">The </w:t>
-      </w:r>
-      <w:r>
-        <w:rPr>
-          <w:rFonts w:hint="eastAsia"/>
-        </w:rPr>
-        <w:t>p</w:t>
-      </w:r>
-      <w:r>
-        <w:t xml:space="preserve">ointer of the </w:t>
-      </w:r>
-      <w:r>
-        <w:t>queue</w:t>
-      </w:r>
-      <w:r>
-        <w:t>.</w:t>
-      </w:r>
-    </w:p>
-    <w:p>
-      <w:pPr>
-        <w:pStyle w:val="a5"/>
-      </w:pPr>
-      <w:r>
-        <w:rPr>
-          <w:rFonts w:ascii="Segoe UI Emoji" w:hAnsi="Segoe UI Emoji" w:cs="Segoe UI Emoji"/>
-        </w:rPr>
-        <w:t>↩</w:t>
-      </w:r>
-      <w:r>
-        <w:rPr>
-          <w:rFonts w:hint="eastAsia"/>
-        </w:rPr>
-        <w:t>R</w:t>
-      </w:r>
-      <w:r>
-        <w:t>eturn Value</w:t>
-      </w:r>
-    </w:p>
-    <w:p>
-      <w:pPr>
-        <w:ind w:firstLine="480"/>
-      </w:pPr>
-      <w:r>
-        <w:t xml:space="preserve">Returns the </w:t>
-      </w:r>
-      <w:r>
-        <w:t>front</w:t>
-      </w:r>
-      <w:r>
-        <w:t xml:space="preserve"> element before removal.</w:t>
-      </w:r>
-    </w:p>
-    <w:p>
-      <w:pPr>
-        <w:pStyle w:val="a"/>
-        <w:pBdr>
-          <w:bottom w:val="single" w:sz="24" w:space="1" w:color="1F3864" w:themeColor="accent1" w:themeShade="80"/>
-        </w:pBdr>
-        <w:spacing w:before="72" w:after="72"/>
-      </w:pPr>
-      <w:r>
-        <w:rPr>
-          <w:rFonts w:hint="eastAsia"/>
-        </w:rPr>
         <w:t>If</w:t>
       </w:r>
       <w:r>
-        <w:t xml:space="preserve"> the </w:t>
-      </w:r>
-      <w:r>
-        <w:t>queue</w:t>
-      </w:r>
-      <w:r>
-        <w:t xml:space="preserve"> is empty, program term</w:t>
+        <w:t xml:space="preserve"> the link list is empty, program term</w:t>
       </w:r>
       <w:r>
         <w:t>inates.</w:t>
       </w:r>
     </w:p>
-    <w:bookmarkStart w:id="11" w:name="_MON_1663594518"/>
-    <w:bookmarkEnd w:id="11"/>
-    <w:p>
-      <w:pPr>
-        <w:pStyle w:val="ae"/>
-        <w:spacing w:before="180"/>
-      </w:pPr>
-      <w:r>
-        <w:object w:dxaOrig="8306" w:dyaOrig="367" w14:anchorId="0152C07F">
-          <v:shape id="_x0000_i1034" type="#_x0000_t75" style="width:414.75pt;height:18.1pt" o:ole="">
-            <v:imagedata r:id="rId33" o:title=""/>
-          </v:shape>
-          <o:OLEObject Type="Embed" ProgID="Word.OpenDocumentText.12" ShapeID="_x0000_i1034" DrawAspect="Content" ObjectID="_1664392600" r:id="rId34"/>
-        </w:object>
-      </w:r>
-    </w:p>
-    <w:p>
-      <w:pPr>
-        <w:ind w:firstLine="480"/>
-      </w:pPr>
-      <w:r>
-        <w:rPr>
-          <w:rFonts w:hint="eastAsia"/>
-        </w:rPr>
-        <w:t>I</w:t>
-      </w:r>
-      <w:r>
-        <w:t>nserts a new element on the rear of the queue.</w:t>
-      </w:r>
-    </w:p>
-    <w:p>
-      <w:pPr>
-        <w:pStyle w:val="a5"/>
-      </w:pPr>
-      <w:r>
-        <w:rPr>
-          <w:rFonts w:ascii="Segoe UI Emoji" w:hAnsi="Segoe UI Emoji" w:cs="Segoe UI Emoji"/>
-        </w:rPr>
-        <w:t>📐</w:t>
-      </w:r>
-      <w:r>
-        <w:rPr>
-          <w:rFonts w:hint="eastAsia"/>
-        </w:rPr>
-        <w:t>P</w:t>
-      </w:r>
-      <w:r>
-        <w:t>arameters</w:t>
-      </w:r>
-    </w:p>
-    <w:p>
-      <w:pPr>
-        <w:pStyle w:val="a9"/>
-      </w:pPr>
-      <w:r>
-        <w:object w:dxaOrig="8306" w:dyaOrig="300" w14:anchorId="3C1A3E55">
-          <v:shape id="_x0000_i1035" type="#_x0000_t75" style="width:414.75pt;height:15pt" o:ole="">
-            <v:imagedata r:id="rId31" o:title=""/>
-          </v:shape>
-          <o:OLEObject Type="Embed" ProgID="Word.OpenDocumentText.12" ShapeID="_x0000_i1035" DrawAspect="Content" ObjectID="_1664392601" r:id="rId35"/>
-        </w:object>
-      </w:r>
-    </w:p>
-    <w:p>
-      <w:pPr>
-        <w:ind w:firstLine="480"/>
-      </w:pPr>
-      <w:r>
-        <w:t xml:space="preserve">The </w:t>
-      </w:r>
-      <w:r>
-        <w:rPr>
-          <w:rFonts w:hint="eastAsia"/>
-        </w:rPr>
-        <w:t>p</w:t>
-      </w:r>
-      <w:r>
-        <w:t xml:space="preserve">ointer of the </w:t>
-      </w:r>
-      <w:r>
-        <w:t>queue</w:t>
-      </w:r>
-      <w:r>
-        <w:t>.</w:t>
-      </w:r>
-    </w:p>
-    <w:p>
-      <w:pPr>
-        <w:pStyle w:val="a9"/>
-      </w:pPr>
-      <w:r>
-        <w:object w:dxaOrig="8306" w:dyaOrig="300" w14:anchorId="55D6203D">
-          <v:shape id="_x0000_i1036" type="#_x0000_t75" style="width:414.75pt;height:15pt" o:ole="">
-            <v:imagedata r:id="rId36" o:title=""/>
-          </v:shape>
-          <o:OLEObject Type="Embed" ProgID="Word.OpenDocumentText.12" ShapeID="_x0000_i1036" DrawAspect="Content" ObjectID="_1664392602" r:id="rId37"/>
-        </w:object>
-      </w:r>
-    </w:p>
-    <w:p>
-      <w:pPr>
-        <w:ind w:firstLine="480"/>
-      </w:pPr>
-      <w:r>
-        <w:t>The element which you insert.</w:t>
-      </w:r>
-    </w:p>
-    <w:p>
-      <w:pPr>
-        <w:pStyle w:val="a5"/>
-      </w:pPr>
-      <w:r>
-        <w:rPr>
-          <w:rFonts w:ascii="Segoe UI Emoji" w:hAnsi="Segoe UI Emoji" w:cs="Segoe UI Emoji"/>
-        </w:rPr>
-        <w:t>↩</w:t>
-      </w:r>
-      <w:r>
-        <w:rPr>
-          <w:rFonts w:hint="eastAsia"/>
-        </w:rPr>
-        <w:t>R</w:t>
-      </w:r>
-      <w:r>
-        <w:t>eturn Value</w:t>
-      </w:r>
-    </w:p>
-    <w:p>
-      <w:pPr>
-        <w:pBdr>
-          <w:bottom w:val="single" w:sz="24" w:space="1" w:color="1F3864" w:themeColor="accent1" w:themeShade="80"/>
-        </w:pBdr>
-        <w:ind w:firstLine="480"/>
-      </w:pPr>
-      <w:r>
-        <w:rPr>
-          <w:rFonts w:hint="eastAsia"/>
-        </w:rPr>
-        <w:t>N</w:t>
-      </w:r>
-      <w:r>
-        <w:t>one.</w:t>
-      </w:r>
-    </w:p>
-    <w:p>
-      <w:pPr>
-        <w:widowControl/>
-        <w:spacing w:line="240" w:lineRule="auto"/>
-        <w:ind w:firstLineChars="0" w:firstLine="0"/>
-        <w:rPr>
-          <w:rFonts w:cstheme="majorBidi"/>
+    <w:p>
+      <w:pPr>
+        <w:pStyle w:val="af4"/>
+        <w:spacing w:after="180"/>
+      </w:pPr>
+      <w:r>
+        <w:pict w14:anchorId="22559A18">
+          <v:rect id="_x0000_i1028" style="width:523.3pt;height:3pt" o:hralign="center" o:hrstd="t" o:hrnoshade="t" o:hr="t" fillcolor="#002060" stroked="f"/>
+        </w:pict>
+      </w:r>
+    </w:p>
+    <w:p>
+      <w:pPr>
+        <w:pStyle w:val="Function"/>
+      </w:pPr>
+      <w:r>
+        <w:rPr>
           <w:b/>
           <w:bCs/>
-          <w:sz w:val="28"/>
-          <w:szCs w:val="48"/>
-        </w:rPr>
-      </w:pPr>
-      <w:r>
-        <w:br w:type="page"/>
+          <w:color w:val="006699"/>
+        </w:rPr>
+        <w:t>void</w:t>
+      </w:r>
+      <w:r>
+        <w:t> </w:t>
+      </w:r>
+      <w:r>
+        <w:t>push_front</w:t>
+      </w:r>
+      <w:r>
+        <w:t>_node(LinkList *lp, Node *np)</w:t>
+      </w:r>
+    </w:p>
+    <w:p>
+      <w:pPr>
+        <w:ind w:firstLine="480"/>
+      </w:pPr>
+      <w:r>
+        <w:t xml:space="preserve">Inserts </w:t>
+      </w:r>
+      <w:r>
+        <w:t>the</w:t>
+      </w:r>
+      <w:r>
+        <w:t xml:space="preserve"> node </w:t>
+      </w:r>
+      <w:r>
+        <w:t>at</w:t>
+      </w:r>
+      <w:r>
+        <w:t xml:space="preserve"> the front of the link list.</w:t>
+      </w:r>
+    </w:p>
+    <w:p>
+      <w:pPr>
+        <w:pStyle w:val="3"/>
+      </w:pPr>
+      <w:r>
+        <w:rPr>
+          <w:rFonts w:ascii="Segoe UI Emoji" w:hAnsi="Segoe UI Emoji" w:cs="Segoe UI Emoji"/>
+        </w:rPr>
+        <w:t>📐</w:t>
+      </w:r>
+      <w:r>
+        <w:rPr>
+          <w:rFonts w:hint="eastAsia"/>
+        </w:rPr>
+        <w:t>P</w:t>
+      </w:r>
+      <w:r>
+        <w:t>arameters</w:t>
+      </w:r>
+    </w:p>
+    <w:p>
+      <w:pPr>
+        <w:pStyle w:val="Code"/>
+      </w:pPr>
+      <w:r>
+        <w:t>lp</w:t>
+      </w:r>
+    </w:p>
+    <w:p>
+      <w:pPr>
+        <w:ind w:firstLine="480"/>
+      </w:pPr>
+      <w:r>
+        <w:t xml:space="preserve">The </w:t>
+      </w:r>
+      <w:r>
+        <w:rPr>
+          <w:rFonts w:hint="eastAsia"/>
+        </w:rPr>
+        <w:t>p</w:t>
+      </w:r>
+      <w:r>
+        <w:t>ointer of the link list.</w:t>
+      </w:r>
+    </w:p>
+    <w:p>
+      <w:pPr>
+        <w:pStyle w:val="Code"/>
+      </w:pPr>
+      <w:r>
+        <w:rPr>
+          <w:rFonts w:hint="eastAsia"/>
+        </w:rPr>
+        <w:t>n</w:t>
+      </w:r>
+      <w:r>
+        <w:t>p</w:t>
+      </w:r>
+    </w:p>
+    <w:p>
+      <w:pPr>
+        <w:ind w:firstLine="480"/>
+      </w:pPr>
+      <w:r>
+        <w:rPr>
+          <w:rFonts w:hint="eastAsia"/>
+        </w:rPr>
+        <w:t>T</w:t>
+      </w:r>
+      <w:r>
+        <w:t>he pointer of the node.</w:t>
+      </w:r>
+    </w:p>
+    <w:p>
+      <w:pPr>
+        <w:pStyle w:val="3"/>
+      </w:pPr>
+      <w:r>
+        <w:rPr>
+          <w:rFonts w:ascii="Segoe UI Emoji" w:hAnsi="Segoe UI Emoji" w:cs="Segoe UI Emoji"/>
+        </w:rPr>
+        <w:t>↩</w:t>
+      </w:r>
+      <w:r>
+        <w:rPr>
+          <w:rFonts w:hint="eastAsia"/>
+        </w:rPr>
+        <w:t>R</w:t>
+      </w:r>
+      <w:r>
+        <w:t>eturn Value</w:t>
+      </w:r>
+    </w:p>
+    <w:p>
+      <w:pPr>
+        <w:ind w:firstLine="480"/>
+      </w:pPr>
+      <w:r>
+        <w:rPr>
+          <w:rFonts w:hint="eastAsia"/>
+        </w:rPr>
+        <w:t>N</w:t>
+      </w:r>
+      <w:r>
+        <w:t>one.</w:t>
+      </w:r>
+    </w:p>
+    <w:p>
+      <w:pPr>
+        <w:pStyle w:val="af4"/>
+        <w:spacing w:after="180"/>
+      </w:pPr>
+      <w:r>
+        <w:pict w14:anchorId="41E8AFBB">
+          <v:rect id="_x0000_i1029" style="width:523.3pt;height:3pt" o:hralign="center" o:hrstd="t" o:hrnoshade="t" o:hr="t" fillcolor="#002060" stroked="f"/>
+        </w:pict>
+      </w:r>
+    </w:p>
+    <w:p>
+      <w:pPr>
+        <w:pStyle w:val="Function"/>
+      </w:pPr>
+      <w:r>
+        <w:rPr>
+          <w:b/>
+          <w:bCs/>
+          <w:color w:val="2E8B57"/>
+        </w:rPr>
+        <w:t>int</w:t>
+      </w:r>
+      <w:r>
+        <w:t> pop</w:t>
+      </w:r>
+      <w:r>
+        <w:rPr>
+          <w:rFonts w:hint="eastAsia"/>
+        </w:rPr>
+        <w:t>_f</w:t>
+      </w:r>
+      <w:r>
+        <w:t>ront</w:t>
+      </w:r>
+      <w:r>
+        <w:t>_node(LinkList *lp);</w:t>
+      </w:r>
+    </w:p>
+    <w:p>
+      <w:pPr>
+        <w:ind w:firstLine="480"/>
+      </w:pPr>
+      <w:r>
+        <w:t xml:space="preserve">Removes the node </w:t>
+      </w:r>
+      <w:r>
+        <w:t>at</w:t>
+      </w:r>
+      <w:r>
+        <w:t xml:space="preserve"> the </w:t>
+      </w:r>
+      <w:r>
+        <w:t>front</w:t>
+      </w:r>
+      <w:r>
+        <w:t xml:space="preserve"> of the link list.</w:t>
+      </w:r>
+    </w:p>
+    <w:p>
+      <w:pPr>
+        <w:pStyle w:val="3"/>
+      </w:pPr>
+      <w:r>
+        <w:rPr>
+          <w:rFonts w:ascii="Segoe UI Emoji" w:hAnsi="Segoe UI Emoji" w:cs="Segoe UI Emoji"/>
+        </w:rPr>
+        <w:t>📐</w:t>
+      </w:r>
+      <w:r>
+        <w:rPr>
+          <w:rFonts w:hint="eastAsia"/>
+        </w:rPr>
+        <w:t>P</w:t>
+      </w:r>
+      <w:r>
+        <w:t>arameters</w:t>
+      </w:r>
+    </w:p>
+    <w:p>
+      <w:pPr>
+        <w:pStyle w:val="Code"/>
+      </w:pPr>
+      <w:r>
+        <w:rPr>
+          <w:rFonts w:hint="eastAsia"/>
+        </w:rPr>
+        <w:t>l</w:t>
+      </w:r>
+      <w:r>
+        <w:t>p</w:t>
+      </w:r>
+    </w:p>
+    <w:p>
+      <w:pPr>
+        <w:ind w:firstLine="480"/>
+      </w:pPr>
+      <w:r>
+        <w:t xml:space="preserve">The </w:t>
+      </w:r>
+      <w:r>
+        <w:rPr>
+          <w:rFonts w:hint="eastAsia"/>
+        </w:rPr>
+        <w:t>p</w:t>
+      </w:r>
+      <w:r>
+        <w:t>ointer of the link list.</w:t>
+      </w:r>
+    </w:p>
+    <w:p>
+      <w:pPr>
+        <w:pStyle w:val="3"/>
+      </w:pPr>
+      <w:r>
+        <w:rPr>
+          <w:rFonts w:ascii="Segoe UI Emoji" w:hAnsi="Segoe UI Emoji" w:cs="Segoe UI Emoji"/>
+        </w:rPr>
+        <w:t>↩</w:t>
+      </w:r>
+      <w:r>
+        <w:rPr>
+          <w:rFonts w:hint="eastAsia"/>
+        </w:rPr>
+        <w:t>R</w:t>
+      </w:r>
+      <w:r>
+        <w:t>eturn Value</w:t>
+      </w:r>
+    </w:p>
+    <w:p>
+      <w:pPr>
+        <w:ind w:firstLine="480"/>
+      </w:pPr>
+      <w:r>
+        <w:t xml:space="preserve">Returns the </w:t>
+      </w:r>
+      <w:r>
+        <w:t>front</w:t>
+      </w:r>
+      <w:r>
+        <w:t xml:space="preserve"> element before removal.</w:t>
+      </w:r>
+    </w:p>
+    <w:p>
+      <w:pPr>
+        <w:pStyle w:val="a"/>
+        <w:spacing w:before="72" w:after="72"/>
+      </w:pPr>
+      <w:r>
+        <w:rPr>
+          <w:rFonts w:hint="eastAsia"/>
+        </w:rPr>
+        <w:t>If</w:t>
+      </w:r>
+      <w:r>
+        <w:t xml:space="preserve"> the link list is empty, program term</w:t>
+      </w:r>
+      <w:r>
+        <w:t>inates.</w:t>
+      </w:r>
+    </w:p>
+    <w:p>
+      <w:pPr>
+        <w:pStyle w:val="af4"/>
+        <w:spacing w:after="180"/>
+      </w:pPr>
+      <w:r>
+        <w:pict w14:anchorId="0EFE6704">
+          <v:rect id="_x0000_i1030" style="width:523.3pt;height:3pt" o:hralign="center" o:hrstd="t" o:hrnoshade="t" o:hr="t" fillcolor="#002060" stroked="f"/>
+        </w:pict>
+      </w:r>
+    </w:p>
+    <w:p>
+      <w:pPr>
+        <w:pStyle w:val="Function"/>
+        <w:rPr>
+          <w:bdr w:val="none" w:sz="0" w:space="0" w:color="auto" w:frame="1"/>
+        </w:rPr>
+      </w:pPr>
+      <w:r>
+        <w:rPr>
+          <w:b/>
+          <w:bCs/>
+          <w:color w:val="006699"/>
+        </w:rPr>
+        <w:t>void</w:t>
+      </w:r>
+      <w:r>
+        <w:rPr>
+          <w:bdr w:val="none" w:sz="0" w:space="0" w:color="auto" w:frame="1"/>
+        </w:rPr>
+        <w:t> free_LL(LinkList *lp);</w:t>
+      </w:r>
+    </w:p>
+    <w:p>
+      <w:pPr>
+        <w:ind w:firstLine="480"/>
+        <w:rPr>
+          <w:color w:val="D4D4D4"/>
+        </w:rPr>
+      </w:pPr>
+      <w:r>
+        <w:t>F</w:t>
+      </w:r>
+      <w:r>
+        <w:t>ree all nodes in</w:t>
+      </w:r>
+      <w:r>
+        <w:t xml:space="preserve"> the</w:t>
+      </w:r>
+      <w:r>
+        <w:t> link list</w:t>
+      </w:r>
+      <w:r>
+        <w:t>.</w:t>
+      </w:r>
+    </w:p>
+    <w:p>
+      <w:pPr>
+        <w:pStyle w:val="3"/>
+      </w:pPr>
+      <w:r>
+        <w:rPr>
+          <w:rFonts w:ascii="Segoe UI Emoji" w:hAnsi="Segoe UI Emoji" w:cs="Segoe UI Emoji"/>
+        </w:rPr>
+        <w:t>📐</w:t>
+      </w:r>
+      <w:r>
+        <w:rPr>
+          <w:rFonts w:hint="eastAsia"/>
+        </w:rPr>
+        <w:t>P</w:t>
+      </w:r>
+      <w:r>
+        <w:t>arameters</w:t>
+      </w:r>
+    </w:p>
+    <w:p>
+      <w:pPr>
+        <w:pStyle w:val="Code"/>
+      </w:pPr>
+      <w:r>
+        <w:rPr>
+          <w:rFonts w:hint="eastAsia"/>
+        </w:rPr>
+        <w:t>l</w:t>
+      </w:r>
+      <w:r>
+        <w:t>p</w:t>
+      </w:r>
+    </w:p>
+    <w:p>
+      <w:pPr>
+        <w:ind w:firstLine="480"/>
+      </w:pPr>
+      <w:r>
+        <w:t xml:space="preserve">The </w:t>
+      </w:r>
+      <w:r>
+        <w:rPr>
+          <w:rFonts w:hint="eastAsia"/>
+        </w:rPr>
+        <w:t>p</w:t>
+      </w:r>
+      <w:r>
+        <w:t>ointer of the link list.</w:t>
+      </w:r>
+    </w:p>
+    <w:p>
+      <w:pPr>
+        <w:pStyle w:val="3"/>
+      </w:pPr>
+      <w:r>
+        <w:rPr>
+          <w:rFonts w:ascii="Segoe UI Emoji" w:hAnsi="Segoe UI Emoji" w:cs="Segoe UI Emoji"/>
+        </w:rPr>
+        <w:t>↩</w:t>
+      </w:r>
+      <w:r>
+        <w:rPr>
+          <w:rFonts w:hint="eastAsia"/>
+        </w:rPr>
+        <w:t>R</w:t>
+      </w:r>
+      <w:r>
+        <w:t>eturn Value</w:t>
+      </w:r>
+    </w:p>
+    <w:p>
+      <w:pPr>
+        <w:ind w:firstLine="480"/>
+      </w:pPr>
+      <w:r>
+        <w:rPr>
+          <w:rFonts w:hint="eastAsia"/>
+        </w:rPr>
+        <w:t>N</w:t>
+      </w:r>
+      <w:r>
+        <w:t>one.</w:t>
+      </w:r>
+    </w:p>
+    <w:p>
+      <w:pPr>
+        <w:pStyle w:val="af4"/>
+        <w:spacing w:after="180"/>
+      </w:pPr>
+      <w:r>
+        <w:pict w14:anchorId="67A1A288">
+          <v:rect id="_x0000_i1031" style="width:523.3pt;height:3pt" o:hralign="center" o:hrstd="t" o:hrnoshade="t" o:hr="t" fillcolor="#002060" stroked="f"/>
+        </w:pict>
       </w:r>
     </w:p>
     <w:p>
@@ -1967,11 +2037,8 @@
       </w:r>
       <w:r>
         <w:rPr>
-          <w:rFonts w:hint="eastAsia"/>
-        </w:rPr>
-        <w:t xml:space="preserve"> </w:t>
-      </w:r>
-      <w:r>
+          <w:rStyle w:val="Code0"/>
+        </w:rPr>
         <w:t>struct Node</w:t>
       </w:r>
       <w:r>
@@ -1981,13 +2048,11 @@
         <w:t>另一個是</w:t>
       </w:r>
       <w:r>
-        <w:t xml:space="preserve">struct </w:t>
-      </w:r>
-      <w:proofErr w:type="spellStart"/>
-      <w:r>
-        <w:t>LinkList</w:t>
-      </w:r>
-      <w:proofErr w:type="spellEnd"/>
+        <w:rPr>
+          <w:rStyle w:val="Code0"/>
+        </w:rPr>
+        <w:t>struct LinkList</w:t>
+      </w:r>
       <w:r>
         <w:rPr>
           <w:rFonts w:hint="eastAsia"/>
@@ -1995,19 +2060,168 @@
         <w:t>，其宣告細節如下所示：</w:t>
       </w:r>
     </w:p>
-    <w:bookmarkStart w:id="12" w:name="_MON_1663596161"/>
-    <w:bookmarkEnd w:id="12"/>
-    <w:p>
-      <w:pPr>
-        <w:pStyle w:val="a9"/>
-      </w:pPr>
-      <w:r>
-        <w:object w:dxaOrig="10466" w:dyaOrig="4500" w14:anchorId="35145223">
-          <v:shape id="_x0000_i1104" type="#_x0000_t75" style="width:523pt;height:225.3pt" o:ole="">
-            <v:imagedata r:id="rId38" o:title=""/>
-          </v:shape>
-          <o:OLEObject Type="Embed" ProgID="Word.OpenDocumentText.12" ShapeID="_x0000_i1104" DrawAspect="Content" ObjectID="_1664392603" r:id="rId39"/>
-        </w:object>
+    <w:p>
+      <w:pPr>
+        <w:pStyle w:val="Function"/>
+      </w:pPr>
+      <w:r>
+        <w:rPr>
+          <w:b/>
+          <w:bCs/>
+          <w:color w:val="006699"/>
+        </w:rPr>
+        <w:t>typedef</w:t>
+      </w:r>
+      <w:r>
+        <w:t> </w:t>
+      </w:r>
+      <w:r>
+        <w:rPr>
+          <w:b/>
+          <w:bCs/>
+          <w:color w:val="006699"/>
+        </w:rPr>
+        <w:t>struct</w:t>
+      </w:r>
+      <w:r>
+        <w:t> Node</w:t>
+      </w:r>
+    </w:p>
+    <w:p>
+      <w:pPr>
+        <w:pStyle w:val="Function"/>
+      </w:pPr>
+      <w:r>
+        <w:t>{</w:t>
+      </w:r>
+    </w:p>
+    <w:p>
+      <w:pPr>
+        <w:pStyle w:val="Function"/>
+      </w:pPr>
+      <w:r>
+        <w:t>    </w:t>
+      </w:r>
+      <w:r>
+        <w:rPr>
+          <w:b/>
+          <w:bCs/>
+          <w:color w:val="006699"/>
+        </w:rPr>
+        <w:t>struct</w:t>
+      </w:r>
+      <w:r>
+        <w:t> Node *next;</w:t>
+      </w:r>
+    </w:p>
+    <w:p>
+      <w:pPr>
+        <w:pStyle w:val="Function"/>
+      </w:pPr>
+      <w:r>
+        <w:t>    </w:t>
+      </w:r>
+      <w:r>
+        <w:rPr>
+          <w:b/>
+          <w:bCs/>
+          <w:color w:val="006699"/>
+        </w:rPr>
+        <w:t>struct</w:t>
+      </w:r>
+      <w:r>
+        <w:t> Node *prev;</w:t>
+      </w:r>
+    </w:p>
+    <w:p>
+      <w:pPr>
+        <w:pStyle w:val="Function"/>
+      </w:pPr>
+      <w:r>
+        <w:t>    </w:t>
+      </w:r>
+      <w:r>
+        <w:rPr>
+          <w:b/>
+          <w:bCs/>
+          <w:color w:val="2E8B57"/>
+        </w:rPr>
+        <w:t>int</w:t>
+      </w:r>
+      <w:r>
+        <w:t> val;</w:t>
+      </w:r>
+    </w:p>
+    <w:p>
+      <w:pPr>
+        <w:pStyle w:val="Function"/>
+      </w:pPr>
+      <w:r>
+        <w:t>} Node;</w:t>
+      </w:r>
+    </w:p>
+    <w:p>
+      <w:pPr>
+        <w:pStyle w:val="Function"/>
+      </w:pPr>
+    </w:p>
+    <w:p>
+      <w:pPr>
+        <w:pStyle w:val="Function"/>
+      </w:pPr>
+      <w:r>
+        <w:rPr>
+          <w:b/>
+          <w:bCs/>
+          <w:color w:val="006699"/>
+        </w:rPr>
+        <w:t>typedef</w:t>
+      </w:r>
+      <w:r>
+        <w:t> </w:t>
+      </w:r>
+      <w:r>
+        <w:rPr>
+          <w:b/>
+          <w:bCs/>
+          <w:color w:val="006699"/>
+        </w:rPr>
+        <w:t>struct</w:t>
+      </w:r>
+      <w:r>
+        <w:t> LinkList</w:t>
+      </w:r>
+    </w:p>
+    <w:p>
+      <w:pPr>
+        <w:pStyle w:val="Function"/>
+      </w:pPr>
+      <w:r>
+        <w:t>{</w:t>
+      </w:r>
+    </w:p>
+    <w:p>
+      <w:pPr>
+        <w:pStyle w:val="Function"/>
+      </w:pPr>
+      <w:r>
+        <w:t>    Node *head;</w:t>
+      </w:r>
+    </w:p>
+    <w:p>
+      <w:pPr>
+        <w:pStyle w:val="Function"/>
+      </w:pPr>
+      <w:r>
+        <w:t>    Node *tail;</w:t>
+      </w:r>
+    </w:p>
+    <w:p>
+      <w:pPr>
+        <w:pStyle w:val="Function"/>
+      </w:pPr>
+      <w:r>
+        <w:t>} LinkList;</w:t>
       </w:r>
     </w:p>
     <w:p>
@@ -2033,7 +2247,52 @@
         <w:rPr>
           <w:rFonts w:hint="eastAsia"/>
         </w:rPr>
-        <w:t>的好處是，可以</w:t>
+        <w:t>的好處是</w:t>
+      </w:r>
+      <w:r>
+        <w:rPr>
+          <w:rFonts w:hint="eastAsia"/>
+        </w:rPr>
+        <w:t>，可以在任意節點往前或往後移動。</w:t>
+      </w:r>
+    </w:p>
+    <w:p>
+      <w:pPr>
+        <w:ind w:firstLine="480"/>
+      </w:pPr>
+      <w:r>
+        <w:rPr>
+          <w:rFonts w:hint="eastAsia"/>
+        </w:rPr>
+        <w:t>另外，我在</w:t>
+      </w:r>
+      <w:r>
+        <w:rPr>
+          <w:rStyle w:val="Code0"/>
+          <w:rFonts w:hint="eastAsia"/>
+        </w:rPr>
+        <w:t>L</w:t>
+      </w:r>
+      <w:r>
+        <w:rPr>
+          <w:rStyle w:val="Code0"/>
+        </w:rPr>
+        <w:t>inkList</w:t>
+      </w:r>
+      <w:r>
+        <w:t>中，</w:t>
+      </w:r>
+      <w:r>
+        <w:rPr>
+          <w:rFonts w:hint="eastAsia"/>
+        </w:rPr>
+        <w:t>另外定義了末端節點指標，如此便</w:t>
+      </w:r>
+      <w:r>
+        <w:rPr>
+          <w:rFonts w:hint="eastAsia"/>
+        </w:rPr>
+        <w:t>可以</w:t>
       </w:r>
       <w:r>
         <w:rPr>
@@ -2170,7 +2429,7 @@
     </w:p>
     <w:p>
       <w:pPr>
-        <w:ind w:firstLine="480"/>
+        <w:pStyle w:val="Code"/>
       </w:pPr>
       <w:r>
         <w:rPr>
@@ -2180,6 +2439,136 @@
       </w:r>
       <w:r>
         <w:t>ake</w:t>
+      </w:r>
+    </w:p>
+    <w:p>
+      <w:pPr>
+        <w:pStyle w:val="a"/>
+        <w:spacing w:before="72" w:after="72"/>
+      </w:pPr>
+      <w:r>
+        <w:rPr>
+          <w:rFonts w:ascii="Segoe UI Emoji" w:hAnsi="Segoe UI Emoji" w:cs="Segoe UI Emoji"/>
+        </w:rPr>
+        <w:t>⚠</w:t>
+      </w:r>
+      <w:r>
+        <w:t>️</w:t>
+      </w:r>
+      <w:r>
+        <w:rPr>
+          <w:rFonts w:hint="eastAsia"/>
+        </w:rPr>
+        <w:t>N</w:t>
+      </w:r>
+      <w:r>
+        <w:t>otice</w:t>
+      </w:r>
+    </w:p>
+    <w:p>
+      <w:pPr>
+        <w:ind w:firstLine="560"/>
+        <w:rPr>
+          <w:rFonts w:hint="eastAsia"/>
+        </w:rPr>
+      </w:pPr>
+      <w:r>
+        <w:rPr>
+          <w:rStyle w:val="Code0"/>
+          <w:rFonts w:hint="eastAsia"/>
+        </w:rPr>
+        <w:t>h</w:t>
+      </w:r>
+      <w:r>
+        <w:rPr>
+          <w:rStyle w:val="Code0"/>
+        </w:rPr>
+        <w:t>w3_2.c</w:t>
+      </w:r>
+      <w:r>
+        <w:rPr>
+          <w:rFonts w:hint="eastAsia"/>
+        </w:rPr>
+        <w:t>會使用到</w:t>
+      </w:r>
+      <w:r>
+        <w:rPr>
+          <w:rStyle w:val="Code0"/>
+          <w:rFonts w:hint="eastAsia"/>
+        </w:rPr>
+        <w:t>.</w:t>
+      </w:r>
+      <w:r>
+        <w:rPr>
+          <w:rStyle w:val="Code0"/>
+        </w:rPr>
+        <w:t>./</w:t>
+      </w:r>
+      <w:r>
+        <w:rPr>
+          <w:rStyle w:val="Code0"/>
+          <w:rFonts w:hint="eastAsia"/>
+        </w:rPr>
+        <w:t>c</w:t>
+      </w:r>
+      <w:r>
+        <w:rPr>
+          <w:rStyle w:val="Code0"/>
+        </w:rPr>
+        <w:t>ode_1/Double_LL.h</w:t>
+      </w:r>
+      <w:r>
+        <w:t>，</w:t>
+      </w:r>
+      <w:r>
+        <w:rPr>
+          <w:rFonts w:hint="eastAsia"/>
+        </w:rPr>
+        <w:t>編譯</w:t>
+      </w:r>
+      <w:r>
+        <w:rPr>
+          <w:rStyle w:val="Code0"/>
+          <w:rFonts w:hint="eastAsia"/>
+        </w:rPr>
+        <w:t>h</w:t>
+      </w:r>
+      <w:r>
+        <w:rPr>
+          <w:rStyle w:val="Code0"/>
+        </w:rPr>
+        <w:t>w3_2.c</w:t>
+      </w:r>
+      <w:r>
+        <w:rPr>
+          <w:rFonts w:hint="eastAsia"/>
+        </w:rPr>
+        <w:t>前，請確認</w:t>
+      </w:r>
+      <w:r>
+        <w:rPr>
+          <w:rStyle w:val="Code0"/>
+          <w:rFonts w:hint="eastAsia"/>
+        </w:rPr>
+        <w:t>c</w:t>
+      </w:r>
+      <w:r>
+        <w:rPr>
+          <w:rStyle w:val="Code0"/>
+        </w:rPr>
+        <w:t>ode_1</w:t>
+      </w:r>
+      <w:r>
+        <w:rPr>
+          <w:rFonts w:hint="eastAsia"/>
+        </w:rPr>
+        <w:t>目錄存在</w:t>
+      </w:r>
+      <w:r>
+        <w:rPr>
+          <w:rFonts w:hint="eastAsia"/>
+        </w:rPr>
+        <w:t>！</w:t>
       </w:r>
     </w:p>
     <w:p>
@@ -2200,25 +2589,24 @@
     <w:p>
       <w:pPr>
         <w:pStyle w:val="3"/>
-        <w:numPr>
-          <w:ilvl w:val="0"/>
-          <w:numId w:val="19"/>
-        </w:numPr>
-        <w:spacing w:before="180"/>
-        <w:ind w:firstLineChars="0"/>
-        <w:rPr>
-          <w:rFonts w:hint="eastAsia"/>
-        </w:rPr>
-      </w:pPr>
+      </w:pPr>
+      <w:r>
+        <w:rPr>
+          <w:rFonts w:ascii="Segoe UI Emoji" w:hAnsi="Segoe UI Emoji" w:cs="Segoe UI Emoji"/>
+        </w:rPr>
+        <w:t>📄</w:t>
+      </w:r>
       <w:r>
         <w:t>hw3_1</w:t>
       </w:r>
-    </w:p>
-    <w:p>
-      <w:pPr>
-        <w:ind w:firstLine="480"/>
-      </w:pPr>
-      <w:proofErr w:type="gramStart"/>
+      <w:r>
+        <w:t>:</w:t>
+      </w:r>
+    </w:p>
+    <w:p>
+      <w:pPr>
+        <w:pStyle w:val="Code"/>
+      </w:pPr>
       <w:r>
         <w:rPr>
           <w:rFonts w:hint="eastAsia"/>
@@ -2226,11 +2614,7 @@
         <w:t>.</w:t>
       </w:r>
       <w:r>
-        <w:t>/</w:t>
-      </w:r>
-      <w:proofErr w:type="gramEnd"/>
-      <w:r>
-        <w:t>hw3</w:t>
+        <w:t>/hw3</w:t>
       </w:r>
       <w:r>
         <w:rPr>
@@ -2245,28 +2629,24 @@
     <w:p>
       <w:pPr>
         <w:pStyle w:val="3"/>
-        <w:numPr>
-          <w:ilvl w:val="0"/>
-          <w:numId w:val="19"/>
-        </w:numPr>
-        <w:spacing w:before="180"/>
-        <w:ind w:firstLineChars="0"/>
-      </w:pPr>
-      <w:r>
-        <w:t>hw3_</w:t>
-      </w:r>
-      <w:r>
-        <w:t>2</w:t>
-      </w:r>
-    </w:p>
-    <w:p>
-      <w:pPr>
-        <w:ind w:firstLine="480"/>
-        <w:rPr>
-          <w:rFonts w:hint="eastAsia"/>
-        </w:rPr>
-      </w:pPr>
-      <w:proofErr w:type="gramStart"/>
+      </w:pPr>
+      <w:r>
+        <w:rPr>
+          <w:rFonts w:ascii="Segoe UI Emoji" w:hAnsi="Segoe UI Emoji" w:cs="Segoe UI Emoji"/>
+        </w:rPr>
+        <w:t>📄</w:t>
+      </w:r>
+      <w:r>
+        <w:t>hw3_2</w:t>
+      </w:r>
+      <w:r>
+        <w:t>:</w:t>
+      </w:r>
+    </w:p>
+    <w:p>
+      <w:pPr>
+        <w:pStyle w:val="Code"/>
+      </w:pPr>
       <w:r>
         <w:rPr>
           <w:rFonts w:hint="eastAsia"/>
@@ -2274,11 +2654,7 @@
         <w:t>.</w:t>
       </w:r>
       <w:r>
-        <w:t>/</w:t>
-      </w:r>
-      <w:proofErr w:type="gramEnd"/>
-      <w:r>
-        <w:t>hw3</w:t>
+        <w:t>/hw3</w:t>
       </w:r>
       <w:r>
         <w:rPr>
@@ -2287,13 +2663,16 @@
         <w:t>_</w:t>
       </w:r>
       <w:r>
-        <w:t>2</w:t>
-      </w:r>
-      <w:r>
-        <w:t xml:space="preserve"> &lt; input.txt &gt; output.txt</w:t>
+        <w:t>2 &lt; input.txt &gt; output.txt</w:t>
       </w:r>
     </w:p>
     <w:sectPr>
+      <w:headerReference w:type="even" r:id="rId14"/>
+      <w:headerReference w:type="default" r:id="rId15"/>
+      <w:footerReference w:type="even" r:id="rId16"/>
+      <w:footerReference w:type="default" r:id="rId17"/>
+      <w:headerReference w:type="first" r:id="rId18"/>
+      <w:footerReference w:type="first" r:id="rId19"/>
       <w:pgSz w:w="11906" w:h="16838"/>
       <w:pgMar w:top="720" w:right="720" w:bottom="720" w:left="720" w:header="851" w:footer="992" w:gutter="0"/>
       <w:cols w:space="425"/>
@@ -2303,8 +2682,128 @@
 </w:document>
 </file>
 
+<file path=word/endnotes.xml><?xml version="1.0" encoding="utf-8"?>
+<w:endnotes xmlns:wpc="http://schemas.microsoft.com/office/word/2010/wordprocessingCanvas" xmlns:cx="http://schemas.microsoft.com/office/drawing/2014/chartex" xmlns:cx1="http://schemas.microsoft.com/office/drawing/2015/9/8/chartex" xmlns:cx2="http://schemas.microsoft.com/office/drawing/2015/10/21/chartex" xmlns:cx3="http://schemas.microsoft.com/office/drawing/2016/5/9/chartex" xmlns:cx4="http://schemas.microsoft.com/office/drawing/2016/5/10/chartex" xmlns:cx5="http://schemas.microsoft.com/office/drawing/2016/5/11/chartex" xmlns:cx6="http://schemas.microsoft.com/office/drawing/2016/5/12/chartex" xmlns:cx7="http://schemas.microsoft.com/office/drawing/2016/5/13/chartex" xmlns:cx8="http://schemas.microsoft.com/office/drawing/2016/5/14/chartex" xmlns:mc="http://schemas.openxmlformats.org/markup-compatibility/2006" xmlns:aink="http://schemas.microsoft.com/office/drawing/2016/ink" xmlns:am3d="http://schemas.microsoft.com/office/drawing/2017/model3d" xmlns:o="urn:schemas-microsoft-com:office:office" xmlns:r="http://schemas.openxmlformats.org/officeDocument/2006/relationships" xmlns:m="http://schemas.openxmlformats.org/officeDocument/2006/math" xmlns:v="urn:schemas-microsoft-com:vml" xmlns:wp14="http://schemas.microsoft.com/office/word/2010/wordprocessingDrawing" xmlns:wp="http://schemas.openxmlformats.org/drawingml/2006/wordprocessingDrawing" xmlns:w10="urn:schemas-microsoft-com:office:word" xmlns:w="http://schemas.openxmlformats.org/wordprocessingml/2006/main" xmlns:w14="http://schemas.microsoft.com/office/word/2010/wordml" xmlns:w15="http://schemas.microsoft.com/office/word/2012/wordml" xmlns:w16cex="http://schemas.microsoft.com/office/word/2018/wordml/cex" xmlns:w16cid="http://schemas.microsoft.com/office/word/2016/wordml/cid" xmlns:w16="http://schemas.microsoft.com/office/word/2018/wordml" xmlns:w16se="http://schemas.microsoft.com/office/word/2015/wordml/symex" xmlns:wpg="http://schemas.microsoft.com/office/word/2010/wordprocessingGroup" xmlns:wpi="http://schemas.microsoft.com/office/word/2010/wordprocessingInk" xmlns:wne="http://schemas.microsoft.com/office/word/2006/wordml" xmlns:wps="http://schemas.microsoft.com/office/word/2010/wordprocessingShape" mc:Ignorable="w14 w15 w16se w16cid w16 w16cex wp14">
+  <w:endnote w:type="separator" w:id="-1">
+    <w:p>
+      <w:pPr>
+        <w:spacing w:line="240" w:lineRule="auto"/>
+        <w:ind w:firstLine="480"/>
+      </w:pPr>
+      <w:r>
+        <w:separator/>
+      </w:r>
+    </w:p>
+  </w:endnote>
+  <w:endnote w:type="continuationSeparator" w:id="0">
+    <w:p>
+      <w:pPr>
+        <w:spacing w:line="240" w:lineRule="auto"/>
+        <w:ind w:firstLine="480"/>
+      </w:pPr>
+      <w:r>
+        <w:continuationSeparator/>
+      </w:r>
+    </w:p>
+  </w:endnote>
+</w:endnotes>
+</file>
+
+<file path=word/footer1.xml><?xml version="1.0" encoding="utf-8"?>
+<w:ftr xmlns:wpc="http://schemas.microsoft.com/office/word/2010/wordprocessingCanvas" xmlns:cx="http://schemas.microsoft.com/office/drawing/2014/chartex" xmlns:cx1="http://schemas.microsoft.com/office/drawing/2015/9/8/chartex" xmlns:cx2="http://schemas.microsoft.com/office/drawing/2015/10/21/chartex" xmlns:cx3="http://schemas.microsoft.com/office/drawing/2016/5/9/chartex" xmlns:cx4="http://schemas.microsoft.com/office/drawing/2016/5/10/chartex" xmlns:cx5="http://schemas.microsoft.com/office/drawing/2016/5/11/chartex" xmlns:cx6="http://schemas.microsoft.com/office/drawing/2016/5/12/chartex" xmlns:cx7="http://schemas.microsoft.com/office/drawing/2016/5/13/chartex" xmlns:cx8="http://schemas.microsoft.com/office/drawing/2016/5/14/chartex" xmlns:mc="http://schemas.openxmlformats.org/markup-compatibility/2006" xmlns:aink="http://schemas.microsoft.com/office/drawing/2016/ink" xmlns:am3d="http://schemas.microsoft.com/office/drawing/2017/model3d" xmlns:o="urn:schemas-microsoft-com:office:office" xmlns:r="http://schemas.openxmlformats.org/officeDocument/2006/relationships" xmlns:m="http://schemas.openxmlformats.org/officeDocument/2006/math" xmlns:v="urn:schemas-microsoft-com:vml" xmlns:wp14="http://schemas.microsoft.com/office/word/2010/wordprocessingDrawing" xmlns:wp="http://schemas.openxmlformats.org/drawingml/2006/wordprocessingDrawing" xmlns:w10="urn:schemas-microsoft-com:office:word" xmlns:w="http://schemas.openxmlformats.org/wordprocessingml/2006/main" xmlns:w14="http://schemas.microsoft.com/office/word/2010/wordml" xmlns:w15="http://schemas.microsoft.com/office/word/2012/wordml" xmlns:w16cex="http://schemas.microsoft.com/office/word/2018/wordml/cex" xmlns:w16cid="http://schemas.microsoft.com/office/word/2016/wordml/cid" xmlns:w16="http://schemas.microsoft.com/office/word/2018/wordml" xmlns:w16se="http://schemas.microsoft.com/office/word/2015/wordml/symex" xmlns:wpg="http://schemas.microsoft.com/office/word/2010/wordprocessingGroup" xmlns:wpi="http://schemas.microsoft.com/office/word/2010/wordprocessingInk" xmlns:wne="http://schemas.microsoft.com/office/word/2006/wordml" xmlns:wps="http://schemas.microsoft.com/office/word/2010/wordprocessingShape" mc:Ignorable="w14 w15 w16se w16cid w16 w16cex wp14">
+  <w:p>
+    <w:pPr>
+      <w:pStyle w:val="af2"/>
+      <w:ind w:firstLine="400"/>
+    </w:pPr>
+  </w:p>
+</w:ftr>
+</file>
+
+<file path=word/footer2.xml><?xml version="1.0" encoding="utf-8"?>
+<w:ftr xmlns:wpc="http://schemas.microsoft.com/office/word/2010/wordprocessingCanvas" xmlns:cx="http://schemas.microsoft.com/office/drawing/2014/chartex" xmlns:cx1="http://schemas.microsoft.com/office/drawing/2015/9/8/chartex" xmlns:cx2="http://schemas.microsoft.com/office/drawing/2015/10/21/chartex" xmlns:cx3="http://schemas.microsoft.com/office/drawing/2016/5/9/chartex" xmlns:cx4="http://schemas.microsoft.com/office/drawing/2016/5/10/chartex" xmlns:cx5="http://schemas.microsoft.com/office/drawing/2016/5/11/chartex" xmlns:cx6="http://schemas.microsoft.com/office/drawing/2016/5/12/chartex" xmlns:cx7="http://schemas.microsoft.com/office/drawing/2016/5/13/chartex" xmlns:cx8="http://schemas.microsoft.com/office/drawing/2016/5/14/chartex" xmlns:mc="http://schemas.openxmlformats.org/markup-compatibility/2006" xmlns:aink="http://schemas.microsoft.com/office/drawing/2016/ink" xmlns:am3d="http://schemas.microsoft.com/office/drawing/2017/model3d" xmlns:o="urn:schemas-microsoft-com:office:office" xmlns:r="http://schemas.openxmlformats.org/officeDocument/2006/relationships" xmlns:m="http://schemas.openxmlformats.org/officeDocument/2006/math" xmlns:v="urn:schemas-microsoft-com:vml" xmlns:wp14="http://schemas.microsoft.com/office/word/2010/wordprocessingDrawing" xmlns:wp="http://schemas.openxmlformats.org/drawingml/2006/wordprocessingDrawing" xmlns:w10="urn:schemas-microsoft-com:office:word" xmlns:w="http://schemas.openxmlformats.org/wordprocessingml/2006/main" xmlns:w14="http://schemas.microsoft.com/office/word/2010/wordml" xmlns:w15="http://schemas.microsoft.com/office/word/2012/wordml" xmlns:w16cex="http://schemas.microsoft.com/office/word/2018/wordml/cex" xmlns:w16cid="http://schemas.microsoft.com/office/word/2016/wordml/cid" xmlns:w16="http://schemas.microsoft.com/office/word/2018/wordml" xmlns:w16se="http://schemas.microsoft.com/office/word/2015/wordml/symex" xmlns:wpg="http://schemas.microsoft.com/office/word/2010/wordprocessingGroup" xmlns:wpi="http://schemas.microsoft.com/office/word/2010/wordprocessingInk" xmlns:wne="http://schemas.microsoft.com/office/word/2006/wordml" xmlns:wps="http://schemas.microsoft.com/office/word/2010/wordprocessingShape" mc:Ignorable="w14 w15 w16se w16cid w16 w16cex wp14">
+  <w:p>
+    <w:pPr>
+      <w:pStyle w:val="af2"/>
+      <w:ind w:firstLine="400"/>
+    </w:pPr>
+  </w:p>
+</w:ftr>
+</file>
+
+<file path=word/footer3.xml><?xml version="1.0" encoding="utf-8"?>
+<w:ftr xmlns:wpc="http://schemas.microsoft.com/office/word/2010/wordprocessingCanvas" xmlns:cx="http://schemas.microsoft.com/office/drawing/2014/chartex" xmlns:cx1="http://schemas.microsoft.com/office/drawing/2015/9/8/chartex" xmlns:cx2="http://schemas.microsoft.com/office/drawing/2015/10/21/chartex" xmlns:cx3="http://schemas.microsoft.com/office/drawing/2016/5/9/chartex" xmlns:cx4="http://schemas.microsoft.com/office/drawing/2016/5/10/chartex" xmlns:cx5="http://schemas.microsoft.com/office/drawing/2016/5/11/chartex" xmlns:cx6="http://schemas.microsoft.com/office/drawing/2016/5/12/chartex" xmlns:cx7="http://schemas.microsoft.com/office/drawing/2016/5/13/chartex" xmlns:cx8="http://schemas.microsoft.com/office/drawing/2016/5/14/chartex" xmlns:mc="http://schemas.openxmlformats.org/markup-compatibility/2006" xmlns:aink="http://schemas.microsoft.com/office/drawing/2016/ink" xmlns:am3d="http://schemas.microsoft.com/office/drawing/2017/model3d" xmlns:o="urn:schemas-microsoft-com:office:office" xmlns:r="http://schemas.openxmlformats.org/officeDocument/2006/relationships" xmlns:m="http://schemas.openxmlformats.org/officeDocument/2006/math" xmlns:v="urn:schemas-microsoft-com:vml" xmlns:wp14="http://schemas.microsoft.com/office/word/2010/wordprocessingDrawing" xmlns:wp="http://schemas.openxmlformats.org/drawingml/2006/wordprocessingDrawing" xmlns:w10="urn:schemas-microsoft-com:office:word" xmlns:w="http://schemas.openxmlformats.org/wordprocessingml/2006/main" xmlns:w14="http://schemas.microsoft.com/office/word/2010/wordml" xmlns:w15="http://schemas.microsoft.com/office/word/2012/wordml" xmlns:w16cex="http://schemas.microsoft.com/office/word/2018/wordml/cex" xmlns:w16cid="http://schemas.microsoft.com/office/word/2016/wordml/cid" xmlns:w16="http://schemas.microsoft.com/office/word/2018/wordml" xmlns:w16se="http://schemas.microsoft.com/office/word/2015/wordml/symex" xmlns:wpg="http://schemas.microsoft.com/office/word/2010/wordprocessingGroup" xmlns:wpi="http://schemas.microsoft.com/office/word/2010/wordprocessingInk" xmlns:wne="http://schemas.microsoft.com/office/word/2006/wordml" xmlns:wps="http://schemas.microsoft.com/office/word/2010/wordprocessingShape" mc:Ignorable="w14 w15 w16se w16cid w16 w16cex wp14">
+  <w:p>
+    <w:pPr>
+      <w:pStyle w:val="af2"/>
+      <w:ind w:firstLine="400"/>
+    </w:pPr>
+  </w:p>
+</w:ftr>
+</file>
+
+<file path=word/footnotes.xml><?xml version="1.0" encoding="utf-8"?>
+<w:footnotes xmlns:wpc="http://schemas.microsoft.com/office/word/2010/wordprocessingCanvas" xmlns:cx="http://schemas.microsoft.com/office/drawing/2014/chartex" xmlns:cx1="http://schemas.microsoft.com/office/drawing/2015/9/8/chartex" xmlns:cx2="http://schemas.microsoft.com/office/drawing/2015/10/21/chartex" xmlns:cx3="http://schemas.microsoft.com/office/drawing/2016/5/9/chartex" xmlns:cx4="http://schemas.microsoft.com/office/drawing/2016/5/10/chartex" xmlns:cx5="http://schemas.microsoft.com/office/drawing/2016/5/11/chartex" xmlns:cx6="http://schemas.microsoft.com/office/drawing/2016/5/12/chartex" xmlns:cx7="http://schemas.microsoft.com/office/drawing/2016/5/13/chartex" xmlns:cx8="http://schemas.microsoft.com/office/drawing/2016/5/14/chartex" xmlns:mc="http://schemas.openxmlformats.org/markup-compatibility/2006" xmlns:aink="http://schemas.microsoft.com/office/drawing/2016/ink" xmlns:am3d="http://schemas.microsoft.com/office/drawing/2017/model3d" xmlns:o="urn:schemas-microsoft-com:office:office" xmlns:r="http://schemas.openxmlformats.org/officeDocument/2006/relationships" xmlns:m="http://schemas.openxmlformats.org/officeDocument/2006/math" xmlns:v="urn:schemas-microsoft-com:vml" xmlns:wp14="http://schemas.microsoft.com/office/word/2010/wordprocessingDrawing" xmlns:wp="http://schemas.openxmlformats.org/drawingml/2006/wordprocessingDrawing" xmlns:w10="urn:schemas-microsoft-com:office:word" xmlns:w="http://schemas.openxmlformats.org/wordprocessingml/2006/main" xmlns:w14="http://schemas.microsoft.com/office/word/2010/wordml" xmlns:w15="http://schemas.microsoft.com/office/word/2012/wordml" xmlns:w16cex="http://schemas.microsoft.com/office/word/2018/wordml/cex" xmlns:w16cid="http://schemas.microsoft.com/office/word/2016/wordml/cid" xmlns:w16="http://schemas.microsoft.com/office/word/2018/wordml" xmlns:w16se="http://schemas.microsoft.com/office/word/2015/wordml/symex" xmlns:wpg="http://schemas.microsoft.com/office/word/2010/wordprocessingGroup" xmlns:wpi="http://schemas.microsoft.com/office/word/2010/wordprocessingInk" xmlns:wne="http://schemas.microsoft.com/office/word/2006/wordml" xmlns:wps="http://schemas.microsoft.com/office/word/2010/wordprocessingShape" mc:Ignorable="w14 w15 w16se w16cid w16 w16cex wp14">
+  <w:footnote w:type="separator" w:id="-1">
+    <w:p>
+      <w:pPr>
+        <w:spacing w:line="240" w:lineRule="auto"/>
+        <w:ind w:firstLine="480"/>
+      </w:pPr>
+      <w:r>
+        <w:separator/>
+      </w:r>
+    </w:p>
+  </w:footnote>
+  <w:footnote w:type="continuationSeparator" w:id="0">
+    <w:p>
+      <w:pPr>
+        <w:spacing w:line="240" w:lineRule="auto"/>
+        <w:ind w:firstLine="480"/>
+      </w:pPr>
+      <w:r>
+        <w:continuationSeparator/>
+      </w:r>
+    </w:p>
+  </w:footnote>
+</w:footnotes>
+</file>
+
+<file path=word/header1.xml><?xml version="1.0" encoding="utf-8"?>
+<w:hdr xmlns:wpc="http://schemas.microsoft.com/office/word/2010/wordprocessingCanvas" xmlns:cx="http://schemas.microsoft.com/office/drawing/2014/chartex" xmlns:cx1="http://schemas.microsoft.com/office/drawing/2015/9/8/chartex" xmlns:cx2="http://schemas.microsoft.com/office/drawing/2015/10/21/chartex" xmlns:cx3="http://schemas.microsoft.com/office/drawing/2016/5/9/chartex" xmlns:cx4="http://schemas.microsoft.com/office/drawing/2016/5/10/chartex" xmlns:cx5="http://schemas.microsoft.com/office/drawing/2016/5/11/chartex" xmlns:cx6="http://schemas.microsoft.com/office/drawing/2016/5/12/chartex" xmlns:cx7="http://schemas.microsoft.com/office/drawing/2016/5/13/chartex" xmlns:cx8="http://schemas.microsoft.com/office/drawing/2016/5/14/chartex" xmlns:mc="http://schemas.openxmlformats.org/markup-compatibility/2006" xmlns:aink="http://schemas.microsoft.com/office/drawing/2016/ink" xmlns:am3d="http://schemas.microsoft.com/office/drawing/2017/model3d" xmlns:o="urn:schemas-microsoft-com:office:office" xmlns:r="http://schemas.openxmlformats.org/officeDocument/2006/relationships" xmlns:m="http://schemas.openxmlformats.org/officeDocument/2006/math" xmlns:v="urn:schemas-microsoft-com:vml" xmlns:wp14="http://schemas.microsoft.com/office/word/2010/wordprocessingDrawing" xmlns:wp="http://schemas.openxmlformats.org/drawingml/2006/wordprocessingDrawing" xmlns:w10="urn:schemas-microsoft-com:office:word" xmlns:w="http://schemas.openxmlformats.org/wordprocessingml/2006/main" xmlns:w14="http://schemas.microsoft.com/office/word/2010/wordml" xmlns:w15="http://schemas.microsoft.com/office/word/2012/wordml" xmlns:w16cex="http://schemas.microsoft.com/office/word/2018/wordml/cex" xmlns:w16cid="http://schemas.microsoft.com/office/word/2016/wordml/cid" xmlns:w16="http://schemas.microsoft.com/office/word/2018/wordml" xmlns:w16se="http://schemas.microsoft.com/office/word/2015/wordml/symex" xmlns:wpg="http://schemas.microsoft.com/office/word/2010/wordprocessingGroup" xmlns:wpi="http://schemas.microsoft.com/office/word/2010/wordprocessingInk" xmlns:wne="http://schemas.microsoft.com/office/word/2006/wordml" xmlns:wps="http://schemas.microsoft.com/office/word/2010/wordprocessingShape" mc:Ignorable="w14 w15 w16se w16cid w16 w16cex wp14">
+  <w:p>
+    <w:pPr>
+      <w:pStyle w:val="af0"/>
+      <w:ind w:firstLine="400"/>
+    </w:pPr>
+  </w:p>
+</w:hdr>
+</file>
+
+<file path=word/header2.xml><?xml version="1.0" encoding="utf-8"?>
+<w:hdr xmlns:wpc="http://schemas.microsoft.com/office/word/2010/wordprocessingCanvas" xmlns:cx="http://schemas.microsoft.com/office/drawing/2014/chartex" xmlns:cx1="http://schemas.microsoft.com/office/drawing/2015/9/8/chartex" xmlns:cx2="http://schemas.microsoft.com/office/drawing/2015/10/21/chartex" xmlns:cx3="http://schemas.microsoft.com/office/drawing/2016/5/9/chartex" xmlns:cx4="http://schemas.microsoft.com/office/drawing/2016/5/10/chartex" xmlns:cx5="http://schemas.microsoft.com/office/drawing/2016/5/11/chartex" xmlns:cx6="http://schemas.microsoft.com/office/drawing/2016/5/12/chartex" xmlns:cx7="http://schemas.microsoft.com/office/drawing/2016/5/13/chartex" xmlns:cx8="http://schemas.microsoft.com/office/drawing/2016/5/14/chartex" xmlns:mc="http://schemas.openxmlformats.org/markup-compatibility/2006" xmlns:aink="http://schemas.microsoft.com/office/drawing/2016/ink" xmlns:am3d="http://schemas.microsoft.com/office/drawing/2017/model3d" xmlns:o="urn:schemas-microsoft-com:office:office" xmlns:r="http://schemas.openxmlformats.org/officeDocument/2006/relationships" xmlns:m="http://schemas.openxmlformats.org/officeDocument/2006/math" xmlns:v="urn:schemas-microsoft-com:vml" xmlns:wp14="http://schemas.microsoft.com/office/word/2010/wordprocessingDrawing" xmlns:wp="http://schemas.openxmlformats.org/drawingml/2006/wordprocessingDrawing" xmlns:w10="urn:schemas-microsoft-com:office:word" xmlns:w="http://schemas.openxmlformats.org/wordprocessingml/2006/main" xmlns:w14="http://schemas.microsoft.com/office/word/2010/wordml" xmlns:w15="http://schemas.microsoft.com/office/word/2012/wordml" xmlns:w16cex="http://schemas.microsoft.com/office/word/2018/wordml/cex" xmlns:w16cid="http://schemas.microsoft.com/office/word/2016/wordml/cid" xmlns:w16="http://schemas.microsoft.com/office/word/2018/wordml" xmlns:w16se="http://schemas.microsoft.com/office/word/2015/wordml/symex" xmlns:wpg="http://schemas.microsoft.com/office/word/2010/wordprocessingGroup" xmlns:wpi="http://schemas.microsoft.com/office/word/2010/wordprocessingInk" xmlns:wne="http://schemas.microsoft.com/office/word/2006/wordml" xmlns:wps="http://schemas.microsoft.com/office/word/2010/wordprocessingShape" mc:Ignorable="w14 w15 w16se w16cid w16 w16cex wp14">
+  <w:p>
+    <w:pPr>
+      <w:pStyle w:val="af0"/>
+      <w:ind w:firstLine="400"/>
+    </w:pPr>
+  </w:p>
+</w:hdr>
+</file>
+
+<file path=word/header3.xml><?xml version="1.0" encoding="utf-8"?>
+<w:hdr xmlns:wpc="http://schemas.microsoft.com/office/word/2010/wordprocessingCanvas" xmlns:cx="http://schemas.microsoft.com/office/drawing/2014/chartex" xmlns:cx1="http://schemas.microsoft.com/office/drawing/2015/9/8/chartex" xmlns:cx2="http://schemas.microsoft.com/office/drawing/2015/10/21/chartex" xmlns:cx3="http://schemas.microsoft.com/office/drawing/2016/5/9/chartex" xmlns:cx4="http://schemas.microsoft.com/office/drawing/2016/5/10/chartex" xmlns:cx5="http://schemas.microsoft.com/office/drawing/2016/5/11/chartex" xmlns:cx6="http://schemas.microsoft.com/office/drawing/2016/5/12/chartex" xmlns:cx7="http://schemas.microsoft.com/office/drawing/2016/5/13/chartex" xmlns:cx8="http://schemas.microsoft.com/office/drawing/2016/5/14/chartex" xmlns:mc="http://schemas.openxmlformats.org/markup-compatibility/2006" xmlns:aink="http://schemas.microsoft.com/office/drawing/2016/ink" xmlns:am3d="http://schemas.microsoft.com/office/drawing/2017/model3d" xmlns:o="urn:schemas-microsoft-com:office:office" xmlns:r="http://schemas.openxmlformats.org/officeDocument/2006/relationships" xmlns:m="http://schemas.openxmlformats.org/officeDocument/2006/math" xmlns:v="urn:schemas-microsoft-com:vml" xmlns:wp14="http://schemas.microsoft.com/office/word/2010/wordprocessingDrawing" xmlns:wp="http://schemas.openxmlformats.org/drawingml/2006/wordprocessingDrawing" xmlns:w10="urn:schemas-microsoft-com:office:word" xmlns:w="http://schemas.openxmlformats.org/wordprocessingml/2006/main" xmlns:w14="http://schemas.microsoft.com/office/word/2010/wordml" xmlns:w15="http://schemas.microsoft.com/office/word/2012/wordml" xmlns:w16cex="http://schemas.microsoft.com/office/word/2018/wordml/cex" xmlns:w16cid="http://schemas.microsoft.com/office/word/2016/wordml/cid" xmlns:w16="http://schemas.microsoft.com/office/word/2018/wordml" xmlns:w16se="http://schemas.microsoft.com/office/word/2015/wordml/symex" xmlns:wpg="http://schemas.microsoft.com/office/word/2010/wordprocessingGroup" xmlns:wpi="http://schemas.microsoft.com/office/word/2010/wordprocessingInk" xmlns:wne="http://schemas.microsoft.com/office/word/2006/wordml" xmlns:wps="http://schemas.microsoft.com/office/word/2010/wordprocessingShape" mc:Ignorable="w14 w15 w16se w16cid w16 w16cex wp14">
+  <w:p>
+    <w:pPr>
+      <w:pStyle w:val="af0"/>
+      <w:ind w:firstLine="400"/>
+    </w:pPr>
+  </w:p>
+</w:hdr>
+</file>
+
 <file path=word/numbering.xml><?xml version="1.0" encoding="utf-8"?>
-<w:numbering xmlns:wpc="http://schemas.microsoft.com/office/word/2010/wordprocessingCanvas" xmlns:cx="http://schemas.microsoft.com/office/drawing/2014/chartex" xmlns:cx1="http://schemas.microsoft.com/office/drawing/2015/9/8/chartex" xmlns:cx2="http://schemas.microsoft.com/office/drawing/2015/10/21/chartex" xmlns:cx3="http://schemas.microsoft.com/office/drawing/2016/5/9/chartex" xmlns:cx4="http://schemas.microsoft.com/office/drawing/2016/5/10/chartex" xmlns:cx5="http://schemas.microsoft.com/office/drawing/2016/5/11/chartex" xmlns:cx6="http://schemas.microsoft.com/office/drawing/2016/5/12/chartex" xmlns:cx7="http://schemas.microsoft.com/office/drawing/2016/5/13/chartex" xmlns:cx8="http://schemas.microsoft.com/office/drawing/2016/5/14/chartex" xmlns:mc="http://schemas.openxmlformats.org/markup-compatibility/2006" xmlns:aink="http://schemas.microsoft.com/office/drawing/2016/ink" xmlns:am3d="http://schemas.microsoft.com/office/drawing/2017/model3d" xmlns:o="urn:schemas-microsoft-com:office:office" xmlns:r="http://schemas.openxmlformats.org/officeDocument/2006/relationships" xmlns:m="http://schemas.openxmlformats.org/officeDocument/2006/math" xmlns:v="urn:schemas-microsoft-com:vml" xmlns:wp14="http://schemas.microsoft.com/office/word/2010/wordprocessingDrawing" xmlns:wp="http://schemas.openxmlformats.org/drawingml/2006/wordprocessingDrawing" xmlns:w10="urn:schemas-microsoft-com:office:word" xmlns:w="http://schemas.openxmlformats.org/wordprocessingml/2006/main" xmlns:w14="http://schemas.microsoft.com/office/word/2010/wordml" xmlns:w15="http://schemas.microsoft.com/office/word/2012/wordml" xmlns:w16cid="http://schemas.microsoft.com/office/word/2016/wordml/cid" xmlns:w16se="http://schemas.microsoft.com/office/word/2015/wordml/symex" xmlns:wpg="http://schemas.microsoft.com/office/word/2010/wordprocessingGroup" xmlns:wpi="http://schemas.microsoft.com/office/word/2010/wordprocessingInk" xmlns:wne="http://schemas.microsoft.com/office/word/2006/wordml" xmlns:wps="http://schemas.microsoft.com/office/word/2010/wordprocessingShape" mc:Ignorable="w14 w15 w16se w16cid wp14">
+<w:numbering xmlns:wpc="http://schemas.microsoft.com/office/word/2010/wordprocessingCanvas" xmlns:cx="http://schemas.microsoft.com/office/drawing/2014/chartex" xmlns:cx1="http://schemas.microsoft.com/office/drawing/2015/9/8/chartex" xmlns:cx2="http://schemas.microsoft.com/office/drawing/2015/10/21/chartex" xmlns:cx3="http://schemas.microsoft.com/office/drawing/2016/5/9/chartex" xmlns:cx4="http://schemas.microsoft.com/office/drawing/2016/5/10/chartex" xmlns:cx5="http://schemas.microsoft.com/office/drawing/2016/5/11/chartex" xmlns:cx6="http://schemas.microsoft.com/office/drawing/2016/5/12/chartex" xmlns:cx7="http://schemas.microsoft.com/office/drawing/2016/5/13/chartex" xmlns:cx8="http://schemas.microsoft.com/office/drawing/2016/5/14/chartex" xmlns:mc="http://schemas.openxmlformats.org/markup-compatibility/2006" xmlns:aink="http://schemas.microsoft.com/office/drawing/2016/ink" xmlns:am3d="http://schemas.microsoft.com/office/drawing/2017/model3d" xmlns:o="urn:schemas-microsoft-com:office:office" xmlns:r="http://schemas.openxmlformats.org/officeDocument/2006/relationships" xmlns:m="http://schemas.openxmlformats.org/officeDocument/2006/math" xmlns:v="urn:schemas-microsoft-com:vml" xmlns:wp14="http://schemas.microsoft.com/office/word/2010/wordprocessingDrawing" xmlns:wp="http://schemas.openxmlformats.org/drawingml/2006/wordprocessingDrawing" xmlns:w10="urn:schemas-microsoft-com:office:word" xmlns:w="http://schemas.openxmlformats.org/wordprocessingml/2006/main" xmlns:w14="http://schemas.microsoft.com/office/word/2010/wordml" xmlns:w15="http://schemas.microsoft.com/office/word/2012/wordml" xmlns:w16cex="http://schemas.microsoft.com/office/word/2018/wordml/cex" xmlns:w16cid="http://schemas.microsoft.com/office/word/2016/wordml/cid" xmlns:w16="http://schemas.microsoft.com/office/word/2018/wordml" xmlns:w16se="http://schemas.microsoft.com/office/word/2015/wordml/symex" xmlns:wpg="http://schemas.microsoft.com/office/word/2010/wordprocessingGroup" xmlns:wpi="http://schemas.microsoft.com/office/word/2010/wordprocessingInk" xmlns:wne="http://schemas.microsoft.com/office/word/2006/wordml" xmlns:wps="http://schemas.microsoft.com/office/word/2010/wordprocessingShape" mc:Ignorable="w14 w15 w16se w16cid w16 w16cex wp14">
   <w:abstractNum w:abstractNumId="0" w15:restartNumberingAfterBreak="0">
     <w:nsid w:val="0E31307A"/>
     <w:multiLevelType w:val="hybridMultilevel"/>
@@ -3345,6 +3844,119 @@
     </w:lvl>
   </w:abstractNum>
   <w:abstractNum w:abstractNumId="10" w15:restartNumberingAfterBreak="0">
+    <w:nsid w:val="367D1455"/>
+    <w:multiLevelType w:val="multilevel"/>
+    <w:tmpl w:val="6AD62F20"/>
+    <w:lvl w:ilvl="0">
+      <w:start w:val="1"/>
+      <w:numFmt w:val="decimal"/>
+      <w:lvlText w:val="%1."/>
+      <w:lvlJc w:val="left"/>
+      <w:pPr>
+        <w:tabs>
+          <w:tab w:val="num" w:pos="720"/>
+        </w:tabs>
+        <w:ind w:left="720" w:hanging="360"/>
+      </w:pPr>
+    </w:lvl>
+    <w:lvl w:ilvl="1" w:tentative="1">
+      <w:start w:val="1"/>
+      <w:numFmt w:val="decimal"/>
+      <w:lvlText w:val="%2."/>
+      <w:lvlJc w:val="left"/>
+      <w:pPr>
+        <w:tabs>
+          <w:tab w:val="num" w:pos="1440"/>
+        </w:tabs>
+        <w:ind w:left="1440" w:hanging="360"/>
+      </w:pPr>
+    </w:lvl>
+    <w:lvl w:ilvl="2" w:tentative="1">
+      <w:start w:val="1"/>
+      <w:numFmt w:val="decimal"/>
+      <w:lvlText w:val="%3."/>
+      <w:lvlJc w:val="left"/>
+      <w:pPr>
+        <w:tabs>
+          <w:tab w:val="num" w:pos="2160"/>
+        </w:tabs>
+        <w:ind w:left="2160" w:hanging="360"/>
+      </w:pPr>
+    </w:lvl>
+    <w:lvl w:ilvl="3" w:tentative="1">
+      <w:start w:val="1"/>
+      <w:numFmt w:val="decimal"/>
+      <w:lvlText w:val="%4."/>
+      <w:lvlJc w:val="left"/>
+      <w:pPr>
+        <w:tabs>
+          <w:tab w:val="num" w:pos="2880"/>
+        </w:tabs>
+        <w:ind w:left="2880" w:hanging="360"/>
+      </w:pPr>
+    </w:lvl>
+    <w:lvl w:ilvl="4" w:tentative="1">
+      <w:start w:val="1"/>
+      <w:numFmt w:val="decimal"/>
+      <w:lvlText w:val="%5."/>
+      <w:lvlJc w:val="left"/>
+      <w:pPr>
+        <w:tabs>
+          <w:tab w:val="num" w:pos="3600"/>
+        </w:tabs>
+        <w:ind w:left="3600" w:hanging="360"/>
+      </w:pPr>
+    </w:lvl>
+    <w:lvl w:ilvl="5" w:tentative="1">
+      <w:start w:val="1"/>
+      <w:numFmt w:val="decimal"/>
+      <w:lvlText w:val="%6."/>
+      <w:lvlJc w:val="left"/>
+      <w:pPr>
+        <w:tabs>
+          <w:tab w:val="num" w:pos="4320"/>
+        </w:tabs>
+        <w:ind w:left="4320" w:hanging="360"/>
+      </w:pPr>
+    </w:lvl>
+    <w:lvl w:ilvl="6" w:tentative="1">
+      <w:start w:val="1"/>
+      <w:numFmt w:val="decimal"/>
+      <w:lvlText w:val="%7."/>
+      <w:lvlJc w:val="left"/>
+      <w:pPr>
+        <w:tabs>
+          <w:tab w:val="num" w:pos="5040"/>
+        </w:tabs>
+        <w:ind w:left="5040" w:hanging="360"/>
+      </w:pPr>
+    </w:lvl>
+    <w:lvl w:ilvl="7" w:tentative="1">
+      <w:start w:val="1"/>
+      <w:numFmt w:val="decimal"/>
+      <w:lvlText w:val="%8."/>
+      <w:lvlJc w:val="left"/>
+      <w:pPr>
+        <w:tabs>
+          <w:tab w:val="num" w:pos="5760"/>
+        </w:tabs>
+        <w:ind w:left="5760" w:hanging="360"/>
+      </w:pPr>
+    </w:lvl>
+    <w:lvl w:ilvl="8" w:tentative="1">
+      <w:start w:val="1"/>
+      <w:numFmt w:val="decimal"/>
+      <w:lvlText w:val="%9."/>
+      <w:lvlJc w:val="left"/>
+      <w:pPr>
+        <w:tabs>
+          <w:tab w:val="num" w:pos="6480"/>
+        </w:tabs>
+        <w:ind w:left="6480" w:hanging="360"/>
+      </w:pPr>
+    </w:lvl>
+  </w:abstractNum>
+  <w:abstractNum w:abstractNumId="11" w15:restartNumberingAfterBreak="0">
     <w:nsid w:val="43247575"/>
     <w:multiLevelType w:val="hybridMultilevel"/>
     <w:tmpl w:val="50E6E2D8"/>
@@ -3433,7 +4045,7 @@
       </w:pPr>
     </w:lvl>
   </w:abstractNum>
-  <w:abstractNum w:abstractNumId="11" w15:restartNumberingAfterBreak="0">
+  <w:abstractNum w:abstractNumId="12" w15:restartNumberingAfterBreak="0">
     <w:nsid w:val="49190EE8"/>
     <w:multiLevelType w:val="multilevel"/>
     <w:tmpl w:val="0E123E64"/>
@@ -3582,14 +4194,13 @@
       </w:rPr>
     </w:lvl>
   </w:abstractNum>
-  <w:abstractNum w:abstractNumId="12" w15:restartNumberingAfterBreak="0">
+  <w:abstractNum w:abstractNumId="13" w15:restartNumberingAfterBreak="0">
     <w:nsid w:val="49657C6D"/>
     <w:multiLevelType w:val="hybridMultilevel"/>
     <w:tmpl w:val="8E1E7CF6"/>
     <w:lvl w:ilvl="0" w:tplc="5748B76E">
       <w:start w:val="1"/>
       <w:numFmt w:val="decimal"/>
-      <w:pStyle w:val="3"/>
       <w:lvlText w:val="%1."/>
       <w:lvlJc w:val="left"/>
       <w:pPr>
@@ -3726,7 +4337,7 @@
       </w:pPr>
     </w:lvl>
   </w:abstractNum>
-  <w:abstractNum w:abstractNumId="13" w15:restartNumberingAfterBreak="0">
+  <w:abstractNum w:abstractNumId="14" w15:restartNumberingAfterBreak="0">
     <w:nsid w:val="53791DAD"/>
     <w:multiLevelType w:val="hybridMultilevel"/>
     <w:tmpl w:val="487E8FBA"/>
@@ -3818,7 +4429,7 @@
       </w:pPr>
     </w:lvl>
   </w:abstractNum>
-  <w:abstractNum w:abstractNumId="14" w15:restartNumberingAfterBreak="0">
+  <w:abstractNum w:abstractNumId="15" w15:restartNumberingAfterBreak="0">
     <w:nsid w:val="59A00FE7"/>
     <w:multiLevelType w:val="hybridMultilevel"/>
     <w:tmpl w:val="83B0983C"/>
@@ -3907,7 +4518,7 @@
       </w:pPr>
     </w:lvl>
   </w:abstractNum>
-  <w:abstractNum w:abstractNumId="15" w15:restartNumberingAfterBreak="0">
+  <w:abstractNum w:abstractNumId="16" w15:restartNumberingAfterBreak="0">
     <w:nsid w:val="6535789E"/>
     <w:multiLevelType w:val="hybridMultilevel"/>
     <w:tmpl w:val="52EEE912"/>
@@ -4020,7 +4631,7 @@
       </w:rPr>
     </w:lvl>
   </w:abstractNum>
-  <w:abstractNum w:abstractNumId="16" w15:restartNumberingAfterBreak="0">
+  <w:abstractNum w:abstractNumId="17" w15:restartNumberingAfterBreak="0">
     <w:nsid w:val="654E3C89"/>
     <w:multiLevelType w:val="hybridMultilevel"/>
     <w:tmpl w:val="ADC4CB20"/>
@@ -4109,7 +4720,7 @@
       </w:pPr>
     </w:lvl>
   </w:abstractNum>
-  <w:abstractNum w:abstractNumId="17" w15:restartNumberingAfterBreak="0">
+  <w:abstractNum w:abstractNumId="18" w15:restartNumberingAfterBreak="0">
     <w:nsid w:val="6FEE4B42"/>
     <w:multiLevelType w:val="hybridMultilevel"/>
     <w:tmpl w:val="ADC4CB20"/>
@@ -4208,10 +4819,10 @@
     <w:abstractNumId w:val="3"/>
   </w:num>
   <w:num w:numId="4">
-    <w:abstractNumId w:val="13"/>
+    <w:abstractNumId w:val="14"/>
   </w:num>
   <w:num w:numId="5">
-    <w:abstractNumId w:val="10"/>
+    <w:abstractNumId w:val="11"/>
   </w:num>
   <w:num w:numId="6">
     <w:abstractNumId w:val="1"/>
@@ -4220,22 +4831,22 @@
     <w:abstractNumId w:val="6"/>
   </w:num>
   <w:num w:numId="8">
-    <w:abstractNumId w:val="14"/>
+    <w:abstractNumId w:val="15"/>
   </w:num>
   <w:num w:numId="9">
-    <w:abstractNumId w:val="12"/>
+    <w:abstractNumId w:val="13"/>
   </w:num>
   <w:num w:numId="10">
-    <w:abstractNumId w:val="16"/>
+    <w:abstractNumId w:val="17"/>
   </w:num>
   <w:num w:numId="11">
-    <w:abstractNumId w:val="17"/>
+    <w:abstractNumId w:val="18"/>
   </w:num>
   <w:num w:numId="12">
     <w:abstractNumId w:val="9"/>
   </w:num>
   <w:num w:numId="13">
-    <w:abstractNumId w:val="11"/>
+    <w:abstractNumId w:val="12"/>
   </w:num>
   <w:num w:numId="14">
     <w:abstractNumId w:val="4"/>
@@ -4247,13 +4858,13 @@
     <w:abstractNumId w:val="2"/>
   </w:num>
   <w:num w:numId="17">
-    <w:abstractNumId w:val="15"/>
+    <w:abstractNumId w:val="16"/>
   </w:num>
   <w:num w:numId="18">
     <w:abstractNumId w:val="0"/>
   </w:num>
   <w:num w:numId="19">
-    <w:abstractNumId w:val="12"/>
+    <w:abstractNumId w:val="13"/>
     <w:lvlOverride w:ilvl="0">
       <w:startOverride w:val="1"/>
     </w:lvlOverride>
@@ -4261,11 +4872,14 @@
   <w:num w:numId="20">
     <w:abstractNumId w:val="0"/>
   </w:num>
+  <w:num w:numId="21">
+    <w:abstractNumId w:val="10"/>
+  </w:num>
 </w:numbering>
 </file>
 
 <file path=word/styles.xml><?xml version="1.0" encoding="utf-8"?>
-<w:styles xmlns:mc="http://schemas.openxmlformats.org/markup-compatibility/2006" xmlns:r="http://schemas.openxmlformats.org/officeDocument/2006/relationships" xmlns:w="http://schemas.openxmlformats.org/wordprocessingml/2006/main" xmlns:w14="http://schemas.microsoft.com/office/word/2010/wordml" xmlns:w15="http://schemas.microsoft.com/office/word/2012/wordml" xmlns:w16cid="http://schemas.microsoft.com/office/word/2016/wordml/cid" xmlns:w16se="http://schemas.microsoft.com/office/word/2015/wordml/symex" mc:Ignorable="w14 w15 w16se w16cid">
+<w:styles xmlns:mc="http://schemas.openxmlformats.org/markup-compatibility/2006" xmlns:r="http://schemas.openxmlformats.org/officeDocument/2006/relationships" xmlns:w="http://schemas.openxmlformats.org/wordprocessingml/2006/main" xmlns:w14="http://schemas.microsoft.com/office/word/2010/wordml" xmlns:w15="http://schemas.microsoft.com/office/word/2012/wordml" xmlns:w16cex="http://schemas.microsoft.com/office/word/2018/wordml/cex" xmlns:w16cid="http://schemas.microsoft.com/office/word/2016/wordml/cid" xmlns:w16="http://schemas.microsoft.com/office/word/2018/wordml" xmlns:w16se="http://schemas.microsoft.com/office/word/2015/wordml/symex" mc:Ignorable="w14 w15 w16se w16cid w16 w16cex">
   <w:docDefaults>
     <w:rPrDefault>
       <w:rPr>
@@ -4278,7 +4892,7 @@
     </w:rPrDefault>
     <w:pPrDefault/>
   </w:docDefaults>
-  <w:latentStyles w:defLockedState="0" w:defUIPriority="99" w:defSemiHidden="0" w:defUnhideWhenUsed="0" w:defQFormat="0" w:count="375">
+  <w:latentStyles w:defLockedState="0" w:defUIPriority="99" w:defSemiHidden="0" w:defUnhideWhenUsed="0" w:defQFormat="0" w:count="376">
     <w:lsdException w:name="Normal" w:uiPriority="0" w:qFormat="1"/>
     <w:lsdException w:name="heading 1" w:uiPriority="9" w:qFormat="1"/>
     <w:lsdException w:name="heading 2" w:semiHidden="1" w:uiPriority="9" w:unhideWhenUsed="1" w:qFormat="1"/>
@@ -4654,11 +5268,12 @@
     <w:lsdException w:name="Smart Hyperlink" w:semiHidden="1" w:unhideWhenUsed="1"/>
     <w:lsdException w:name="Hashtag" w:semiHidden="1" w:unhideWhenUsed="1"/>
     <w:lsdException w:name="Unresolved Mention" w:semiHidden="1" w:unhideWhenUsed="1"/>
+    <w:lsdException w:name="Smart Link" w:semiHidden="1" w:unhideWhenUsed="1"/>
   </w:latentStyles>
   <w:style w:type="paragraph" w:default="1" w:styleId="a0">
     <w:name w:val="Normal"/>
     <w:qFormat/>
-    <w:rsid w:val="000B01CB"/>
+    <w:rsid w:val="00F93342"/>
     <w:pPr>
       <w:widowControl w:val="0"/>
       <w:spacing w:line="240" w:lineRule="atLeast"/>
@@ -4725,27 +5340,25 @@
     <w:uiPriority w:val="9"/>
     <w:unhideWhenUsed/>
     <w:qFormat/>
-    <w:rsid w:val="008B7A14"/>
+    <w:rsid w:val="00883284"/>
     <w:pPr>
       <w:keepNext/>
-      <w:numPr>
-        <w:numId w:val="9"/>
-      </w:numPr>
-      <w:spacing w:beforeLines="50" w:before="50" w:line="0" w:lineRule="atLeast"/>
-      <w:ind w:left="0" w:firstLineChars="50" w:firstLine="50"/>
+      <w:spacing w:beforeLines="50" w:before="180" w:line="0" w:lineRule="atLeast"/>
+      <w:ind w:left="120" w:firstLineChars="0" w:firstLine="0"/>
       <w:outlineLvl w:val="2"/>
     </w:pPr>
     <w:rPr>
       <w:rFonts w:cstheme="majorBidi"/>
       <w:b/>
       <w:bCs/>
+      <w:noProof/>
+      <w:sz w:val="28"/>
       <w:szCs w:val="36"/>
     </w:rPr>
   </w:style>
   <w:style w:type="character" w:default="1" w:styleId="a1">
     <w:name w:val="Default Paragraph Font"/>
     <w:uiPriority w:val="1"/>
-    <w:semiHidden/>
     <w:unhideWhenUsed/>
   </w:style>
   <w:style w:type="table" w:default="1" w:styleId="a2">
@@ -4787,7 +5400,7 @@
     <w:link w:val="a6"/>
     <w:uiPriority w:val="10"/>
     <w:qFormat/>
-    <w:rsid w:val="003D7AEA"/>
+    <w:rsid w:val="00DA699A"/>
     <w:pPr>
       <w:spacing w:before="240" w:after="60"/>
       <w:ind w:firstLineChars="0" w:firstLine="0"/>
@@ -4806,7 +5419,7 @@
     <w:basedOn w:val="a1"/>
     <w:link w:val="a5"/>
     <w:uiPriority w:val="10"/>
-    <w:rsid w:val="003D7AEA"/>
+    <w:rsid w:val="00DA699A"/>
     <w:rPr>
       <w:rFonts w:ascii="Times New Roman" w:eastAsia="微軟正黑體" w:hAnsi="Times New Roman" w:cstheme="majorBidi"/>
       <w:b/>
@@ -4888,11 +5501,13 @@
     <w:basedOn w:val="a1"/>
     <w:link w:val="3"/>
     <w:uiPriority w:val="9"/>
-    <w:rsid w:val="008B7A14"/>
+    <w:rsid w:val="00883284"/>
     <w:rPr>
       <w:rFonts w:ascii="Times New Roman" w:eastAsia="微軟正黑體" w:hAnsi="Times New Roman" w:cstheme="majorBidi"/>
       <w:b/>
       <w:bCs/>
+      <w:noProof/>
+      <w:sz w:val="28"/>
       <w:szCs w:val="36"/>
     </w:rPr>
   </w:style>
@@ -4955,14 +5570,13 @@
         <w:numId w:val="18"/>
       </w:numPr>
       <w:spacing w:beforeLines="20" w:before="20" w:afterLines="20" w:after="20" w:line="240" w:lineRule="exact"/>
-      <w:ind w:firstLineChars="0"/>
+      <w:ind w:firstLineChars="0" w:firstLine="0"/>
     </w:pPr>
   </w:style>
   <w:style w:type="paragraph" w:customStyle="1" w:styleId="ae">
     <w:name w:val="函式"/>
     <w:basedOn w:val="a9"/>
     <w:next w:val="a0"/>
-    <w:qFormat/>
     <w:rsid w:val="00667F45"/>
     <w:pPr>
       <w:spacing w:beforeLines="50" w:before="50"/>
@@ -4987,6 +5601,183 @@
     <w:rPr>
       <w:color w:val="605E5C"/>
       <w:shd w:val="clear" w:color="auto" w:fill="E1DFDD"/>
+    </w:rPr>
+  </w:style>
+  <w:style w:type="paragraph" w:customStyle="1" w:styleId="Function">
+    <w:name w:val="Function"/>
+    <w:basedOn w:val="a0"/>
+    <w:link w:val="Function0"/>
+    <w:qFormat/>
+    <w:rsid w:val="009464C2"/>
+    <w:pPr>
+      <w:pBdr>
+        <w:left w:val="single" w:sz="24" w:space="0" w:color="70AD47" w:themeColor="accent6"/>
+      </w:pBdr>
+      <w:shd w:val="pct5" w:color="auto" w:fill="auto"/>
+      <w:spacing w:line="240" w:lineRule="auto"/>
+      <w:ind w:firstLineChars="0" w:firstLine="0"/>
+    </w:pPr>
+    <w:rPr>
+      <w:rFonts w:ascii="Courier New" w:hAnsi="Courier New"/>
+      <w:noProof/>
+      <w:color w:val="000000"/>
+      <w:sz w:val="28"/>
+    </w:rPr>
+  </w:style>
+  <w:style w:type="paragraph" w:styleId="af0">
+    <w:name w:val="header"/>
+    <w:basedOn w:val="a0"/>
+    <w:link w:val="af1"/>
+    <w:uiPriority w:val="99"/>
+    <w:unhideWhenUsed/>
+    <w:rsid w:val="00500844"/>
+    <w:pPr>
+      <w:tabs>
+        <w:tab w:val="center" w:pos="4153"/>
+        <w:tab w:val="right" w:pos="8306"/>
+      </w:tabs>
+      <w:snapToGrid w:val="0"/>
+    </w:pPr>
+    <w:rPr>
+      <w:sz w:val="20"/>
+      <w:szCs w:val="20"/>
+    </w:rPr>
+  </w:style>
+  <w:style w:type="character" w:customStyle="1" w:styleId="af1">
+    <w:name w:val="頁首 字元"/>
+    <w:basedOn w:val="a1"/>
+    <w:link w:val="af0"/>
+    <w:uiPriority w:val="99"/>
+    <w:rsid w:val="00500844"/>
+    <w:rPr>
+      <w:rFonts w:ascii="Times New Roman" w:eastAsia="微軟正黑體" w:hAnsi="Times New Roman"/>
+      <w:sz w:val="20"/>
+      <w:szCs w:val="20"/>
+    </w:rPr>
+  </w:style>
+  <w:style w:type="paragraph" w:styleId="af2">
+    <w:name w:val="footer"/>
+    <w:basedOn w:val="a0"/>
+    <w:link w:val="af3"/>
+    <w:uiPriority w:val="99"/>
+    <w:unhideWhenUsed/>
+    <w:rsid w:val="00500844"/>
+    <w:pPr>
+      <w:tabs>
+        <w:tab w:val="center" w:pos="4153"/>
+        <w:tab w:val="right" w:pos="8306"/>
+      </w:tabs>
+      <w:snapToGrid w:val="0"/>
+    </w:pPr>
+    <w:rPr>
+      <w:sz w:val="20"/>
+      <w:szCs w:val="20"/>
+    </w:rPr>
+  </w:style>
+  <w:style w:type="character" w:customStyle="1" w:styleId="af3">
+    <w:name w:val="頁尾 字元"/>
+    <w:basedOn w:val="a1"/>
+    <w:link w:val="af2"/>
+    <w:uiPriority w:val="99"/>
+    <w:rsid w:val="00500844"/>
+    <w:rPr>
+      <w:rFonts w:ascii="Times New Roman" w:eastAsia="微軟正黑體" w:hAnsi="Times New Roman"/>
+      <w:sz w:val="20"/>
+      <w:szCs w:val="20"/>
+    </w:rPr>
+  </w:style>
+  <w:style w:type="paragraph" w:customStyle="1" w:styleId="Code">
+    <w:name w:val="Code"/>
+    <w:basedOn w:val="a0"/>
+    <w:next w:val="a0"/>
+    <w:link w:val="Code0"/>
+    <w:qFormat/>
+    <w:rsid w:val="005A784E"/>
+    <w:pPr>
+      <w:widowControl/>
+      <w:shd w:val="pct5" w:color="auto" w:fill="FFFFFF"/>
+      <w:autoSpaceDN w:val="0"/>
+      <w:spacing w:line="240" w:lineRule="auto"/>
+      <w:ind w:firstLineChars="0" w:firstLine="0"/>
+    </w:pPr>
+    <w:rPr>
+      <w:rFonts w:ascii="Courier New" w:hAnsi="Courier New" w:cs="Courier New"/>
+      <w:noProof/>
+      <w:kern w:val="0"/>
+      <w:sz w:val="28"/>
+      <w:szCs w:val="28"/>
+    </w:rPr>
+  </w:style>
+  <w:style w:type="paragraph" w:customStyle="1" w:styleId="Library">
+    <w:name w:val="Library"/>
+    <w:basedOn w:val="3"/>
+    <w:next w:val="Function"/>
+    <w:qFormat/>
+    <w:rsid w:val="00883284"/>
+    <w:pPr>
+      <w:spacing w:beforeLines="0" w:before="0" w:line="240" w:lineRule="auto"/>
+      <w:ind w:left="0"/>
+      <w:jc w:val="center"/>
+    </w:pPr>
+    <w:rPr>
+      <w:rFonts w:ascii="Courier New" w:hAnsi="Courier New" w:cs="Segoe UI Emoji"/>
+    </w:rPr>
+  </w:style>
+  <w:style w:type="paragraph" w:customStyle="1" w:styleId="af4">
+    <w:name w:val="水平線"/>
+    <w:basedOn w:val="a9"/>
+    <w:next w:val="Function"/>
+    <w:qFormat/>
+    <w:rsid w:val="001B1C05"/>
+    <w:pPr>
+      <w:spacing w:afterLines="50" w:after="50" w:line="120" w:lineRule="exact"/>
+    </w:pPr>
+  </w:style>
+  <w:style w:type="paragraph" w:customStyle="1" w:styleId="alt">
+    <w:name w:val="alt"/>
+    <w:basedOn w:val="a0"/>
+    <w:rsid w:val="000A0B8E"/>
+    <w:pPr>
+      <w:widowControl/>
+      <w:spacing w:before="100" w:beforeAutospacing="1" w:after="100" w:afterAutospacing="1" w:line="240" w:lineRule="auto"/>
+      <w:ind w:firstLineChars="0" w:firstLine="0"/>
+    </w:pPr>
+    <w:rPr>
+      <w:rFonts w:ascii="新細明體" w:eastAsia="新細明體" w:hAnsi="新細明體" w:cs="新細明體"/>
+      <w:kern w:val="0"/>
+      <w:szCs w:val="24"/>
+    </w:rPr>
+  </w:style>
+  <w:style w:type="character" w:customStyle="1" w:styleId="keyword">
+    <w:name w:val="keyword"/>
+    <w:basedOn w:val="a1"/>
+    <w:rsid w:val="000A0B8E"/>
+  </w:style>
+  <w:style w:type="character" w:customStyle="1" w:styleId="Function0">
+    <w:name w:val="Function 字元"/>
+    <w:basedOn w:val="a1"/>
+    <w:link w:val="Function"/>
+    <w:rsid w:val="009464C2"/>
+    <w:rPr>
+      <w:rFonts w:ascii="Courier New" w:eastAsia="微軟正黑體" w:hAnsi="Courier New"/>
+      <w:noProof/>
+      <w:color w:val="000000"/>
+      <w:sz w:val="28"/>
+      <w:shd w:val="pct5" w:color="auto" w:fill="auto"/>
+    </w:rPr>
+  </w:style>
+  <w:style w:type="character" w:customStyle="1" w:styleId="Code0">
+    <w:name w:val="Code 字元"/>
+    <w:basedOn w:val="a1"/>
+    <w:link w:val="Code"/>
+    <w:rsid w:val="005A784E"/>
+    <w:rPr>
+      <w:rFonts w:ascii="Courier New" w:eastAsia="微軟正黑體" w:hAnsi="Courier New" w:cs="Courier New"/>
+      <w:noProof/>
+      <w:kern w:val="0"/>
+      <w:sz w:val="28"/>
+      <w:szCs w:val="28"/>
+      <w:shd w:val="pct5" w:color="auto" w:fill="FFFFFF"/>
     </w:rPr>
   </w:style>
 </w:styles>

</xml_diff>